<commit_message>
Added summary of paper
</commit_message>
<xml_diff>
--- a/Literature/Lit_Review.docx
+++ b/Literature/Lit_Review.docx
@@ -148,7 +148,7 @@
         <w:fldChar w:fldCharType="begin"/>
       </w:r>
       <w:r>
-        <w:instrText xml:space="preserve"> ADDIN ZOTERO_ITEM CSL_CITATION {"citationID":"vic3nAO3","properties":{"formattedCitation":"(Frame et al., 2022)","plainCitation":"(Frame et al., 2022)","noteIndex":0},"citationItems":[{"id":1,"uris":["http://zotero.org/users/local/ah2ZWJ61/items/XD82RHHX"],"itemData":{"id":1,"type":"report","event-place":"Cambridge, MA","language":"en","note":"DOI: 10.3386/w30125","number":"w30125","page":"w30125","publisher":"National Bureau of Economic Research","publisher-place":"Cambridge, MA","source":"DOI.org (Crossref)","title":"The Impact of Minority Representation at Mortgage Lenders","URL":"http://www.nber.org/papers/w30125.pdf","author":[{"family":"Frame","given":"W. Scott"},{"family":"Huang","given":"Ruidi"},{"family":"Mayer","given":"Erik"},{"family":"Sunderam","given":"Adi"}],"accessed":{"date-parts":[["2022",7,30]]},"issued":{"date-parts":[["2022",6]]}}}],"schema":"https://github.com/citation-style-language/schema/raw/master/csl-citation.json"} </w:instrText>
+        <w:instrText xml:space="preserve"> ADDIN ZOTERO_ITEM CSL_CITATION {"citationID":"vic3nAO3","properties":{"formattedCitation":"(Frame et al., 2022)","plainCitation":"(Frame et al., 2022)","noteIndex":0},"citationItems":[{"id":1,"uris":["http://zotero.org/users/5827903/items/XD82RHHX"],"itemData":{"id":1,"type":"report","event-place":"Cambridge, MA","language":"en","note":"DOI: 10.3386/w30125","number":"w30125","page":"w30125","publisher":"National Bureau of Economic Research","publisher-place":"Cambridge, MA","source":"DOI.org (Crossref)","title":"The Impact of Minority Representation at Mortgage Lenders","URL":"http://www.nber.org/papers/w30125.pdf","author":[{"family":"Frame","given":"W. Scott"},{"family":"Huang","given":"Ruidi"},{"family":"Mayer","given":"Erik"},{"family":"Sunderam","given":"Adi"}],"accessed":{"date-parts":[["2022",7,30]]},"issued":{"date-parts":[["2022",6]]}}}],"schema":"https://github.com/citation-style-language/schema/raw/master/csl-citation.json"} </w:instrText>
       </w:r>
       <w:r>
         <w:fldChar w:fldCharType="separate"/>
@@ -215,7 +215,7 @@
         <w:fldChar w:fldCharType="begin"/>
       </w:r>
       <w:r>
-        <w:instrText xml:space="preserve"> ADDIN ZOTERO_ITEM CSL_CITATION {"citationID":"AinhHZ6n","properties":{"formattedCitation":"(Frame et al., 2022, p. 24)","plainCitation":"(Frame et al., 2022, p. 24)","noteIndex":0},"citationItems":[{"id":1,"uris":["http://zotero.org/users/local/ah2ZWJ61/items/XD82RHHX"],"itemData":{"id":1,"type":"report","event-place":"Cambridge, MA","language":"en","note":"DOI: 10.3386/w30125","number":"w30125","page":"w30125","publisher":"National Bureau of Economic Research","publisher-place":"Cambridge, MA","source":"DOI.org (Crossref)","title":"The Impact of Minority Representation at Mortgage Lenders","URL":"http://www.nber.org/papers/w30125.pdf","author":[{"family":"Frame","given":"W. Scott"},{"family":"Huang","given":"Ruidi"},{"family":"Mayer","given":"Erik"},{"family":"Sunderam","given":"Adi"}],"accessed":{"date-parts":[["2022",7,30]]},"issued":{"date-parts":[["2022",6]]}},"locator":"24","label":"page"}],"schema":"https://github.com/citation-style-language/schema/raw/master/csl-citation.json"} </w:instrText>
+        <w:instrText xml:space="preserve"> ADDIN ZOTERO_ITEM CSL_CITATION {"citationID":"AinhHZ6n","properties":{"formattedCitation":"(Frame et al., 2022, p. 24)","plainCitation":"(Frame et al., 2022, p. 24)","noteIndex":0},"citationItems":[{"id":1,"uris":["http://zotero.org/users/5827903/items/XD82RHHX"],"itemData":{"id":1,"type":"report","event-place":"Cambridge, MA","language":"en","note":"DOI: 10.3386/w30125","number":"w30125","page":"w30125","publisher":"National Bureau of Economic Research","publisher-place":"Cambridge, MA","source":"DOI.org (Crossref)","title":"The Impact of Minority Representation at Mortgage Lenders","URL":"http://www.nber.org/papers/w30125.pdf","author":[{"family":"Frame","given":"W. Scott"},{"family":"Huang","given":"Ruidi"},{"family":"Mayer","given":"Erik"},{"family":"Sunderam","given":"Adi"}],"accessed":{"date-parts":[["2022",7,30]]},"issued":{"date-parts":[["2022",6]]}},"locator":"24","label":"page"}],"schema":"https://github.com/citation-style-language/schema/raw/master/csl-citation.json"} </w:instrText>
       </w:r>
       <w:r>
         <w:fldChar w:fldCharType="separate"/>
@@ -340,7 +340,7 @@
           <w:sz w:val="26"/>
           <w:szCs w:val="26"/>
         </w:rPr>
-        <w:instrText xml:space="preserve"> ADDIN ZOTERO_ITEM CSL_CITATION {"citationID":"39cjZTY2","properties":{"formattedCitation":"(Coibion et al., 2014)","plainCitation":"(Coibion et al., 2014)","noteIndex":0},"citationItems":[{"id":2,"uris":["http://zotero.org/users/local/ah2ZWJ61/items/NYCXHKE9"],"itemData":{"id":2,"type":"report","event-place":"Cambridge, MA","language":"en","note":"DOI: 10.3386/w19850","number":"w19850","page":"w19850","publisher":"National Bureau of Economic Research","publisher-place":"Cambridge, MA","source":"DOI.org (Crossref)","title":"Does Greater Inequality Lead to More Household Borrowing? New Evidence from Household Data","title-short":"Does Greater Inequality Lead to More Household Borrowing?","URL":"http://www.nber.org/papers/w19850.pdf","author":[{"family":"Coibion","given":"Olivier"},{"family":"Gorodnichenko","given":"Yuriy"},{"family":"Kudlyak","given":"Marianna"},{"family":"Mondragon","given":"John"}],"accessed":{"date-parts":[["2022",8,10]]},"issued":{"date-parts":[["2014",1]]}}}],"schema":"https://github.com/citation-style-language/schema/raw/master/csl-citation.json"} </w:instrText>
+        <w:instrText xml:space="preserve"> ADDIN ZOTERO_ITEM CSL_CITATION {"citationID":"39cjZTY2","properties":{"formattedCitation":"(Coibion et al., 2014)","plainCitation":"(Coibion et al., 2014)","noteIndex":0},"citationItems":[{"id":2,"uris":["http://zotero.org/users/5827903/items/NYCXHKE9"],"itemData":{"id":2,"type":"report","event-place":"Cambridge, MA","language":"en","note":"DOI: 10.3386/w19850","number":"w19850","page":"w19850","publisher":"National Bureau of Economic Research","publisher-place":"Cambridge, MA","source":"DOI.org (Crossref)","title":"Does Greater Inequality Lead to More Household Borrowing? New Evidence from Household Data","title-short":"Does Greater Inequality Lead to More Household Borrowing?","URL":"http://www.nber.org/papers/w19850.pdf","author":[{"family":"Coibion","given":"Olivier"},{"family":"Gorodnichenko","given":"Yuriy"},{"family":"Kudlyak","given":"Marianna"},{"family":"Mondragon","given":"John"}],"accessed":{"date-parts":[["2022",8,10]]},"issued":{"date-parts":[["2014",1]]}}}],"schema":"https://github.com/citation-style-language/schema/raw/master/csl-citation.json"} </w:instrText>
       </w:r>
       <w:r>
         <w:rPr>
@@ -458,48 +458,392 @@
         <w:t xml:space="preserve"> </w:t>
       </w:r>
       <w:r>
-        <w:t>households when</w:t>
+        <w:t>households when local inequality is higher because the latter implies that</w:t>
       </w:r>
       <w:r>
         <w:t xml:space="preserve"> </w:t>
       </w:r>
       <w:r>
-        <w:t>local inequality is higher because the latter implies that</w:t>
-      </w:r>
-      <w:r>
+        <w:t>income is a more precise signal of applicant types</w:t>
+      </w:r>
+      <w:r>
+        <w:t xml:space="preserve">,” </w:t>
+      </w:r>
+      <w:r>
+        <w:fldChar w:fldCharType="begin"/>
+      </w:r>
+      <w:r>
+        <w:instrText xml:space="preserve"> ADDIN ZOTERO_ITEM CSL_CITATION {"citationID":"6RL6wV7j","properties":{"formattedCitation":"(Coibion et al., 2014, p. 5)","plainCitation":"(Coibion et al., 2014, p. 5)","noteIndex":0},"citationItems":[{"id":2,"uris":["http://zotero.org/users/5827903/items/NYCXHKE9"],"itemData":{"id":2,"type":"report","event-place":"Cambridge, MA","language":"en","note":"DOI: 10.3386/w19850","number":"w19850","page":"w19850","publisher":"National Bureau of Economic Research","publisher-place":"Cambridge, MA","source":"DOI.org (Crossref)","title":"Does Greater Inequality Lead to More Household Borrowing? New Evidence from Household Data","title-short":"Does Greater Inequality Lead to More Household Borrowing?","URL":"http://www.nber.org/papers/w19850.pdf","author":[{"family":"Coibion","given":"Olivier"},{"family":"Gorodnichenko","given":"Yuriy"},{"family":"Kudlyak","given":"Marianna"},{"family":"Mondragon","given":"John"}],"accessed":{"date-parts":[["2022",8,10]]},"issued":{"date-parts":[["2014",1]]}},"locator":"5","label":"page"}],"schema":"https://github.com/citation-style-language/schema/raw/master/csl-citation.json"} </w:instrText>
+      </w:r>
+      <w:r>
+        <w:fldChar w:fldCharType="separate"/>
+      </w:r>
+      <w:r>
+        <w:t>(</w:t>
+      </w:r>
+      <w:proofErr w:type="spellStart"/>
+      <w:r>
+        <w:t>Coibion</w:t>
+      </w:r>
+      <w:proofErr w:type="spellEnd"/>
+      <w:r>
+        <w:t xml:space="preserve"> et al., 2014, p. 5)</w:t>
+      </w:r>
+      <w:r>
+        <w:fldChar w:fldCharType="end"/>
+      </w:r>
+      <w:r>
+        <w:t xml:space="preserve">. They confirm their theoretical predictions using HMDA data. </w:t>
+      </w:r>
+      <w:r>
+        <w:t xml:space="preserve">One very interesting note: they control for </w:t>
+      </w:r>
+      <w:r>
+        <w:t>median local household income and still find that this inequality dynamic persists (</w:t>
+      </w:r>
+      <w:proofErr w:type="gramStart"/>
+      <w:r>
+        <w:t>i.e.</w:t>
+      </w:r>
+      <w:proofErr w:type="gramEnd"/>
+      <w:r>
+        <w:t xml:space="preserve"> that lenders seem to respond to where one falls in the local income distribution more than simply nominal income). </w:t>
+      </w:r>
+    </w:p>
+    <w:p>
+      <w:pPr>
+        <w:tabs>
+          <w:tab w:val="left" w:pos="916"/>
+          <w:tab w:val="left" w:pos="1832"/>
+          <w:tab w:val="left" w:pos="2748"/>
+          <w:tab w:val="left" w:pos="3664"/>
+          <w:tab w:val="left" w:pos="4580"/>
+          <w:tab w:val="left" w:pos="5496"/>
+          <w:tab w:val="left" w:pos="6412"/>
+          <w:tab w:val="left" w:pos="7328"/>
+          <w:tab w:val="left" w:pos="8244"/>
+          <w:tab w:val="left" w:pos="9160"/>
+          <w:tab w:val="left" w:pos="10076"/>
+          <w:tab w:val="left" w:pos="10992"/>
+          <w:tab w:val="left" w:pos="11908"/>
+          <w:tab w:val="left" w:pos="12824"/>
+          <w:tab w:val="left" w:pos="13740"/>
+          <w:tab w:val="left" w:pos="14656"/>
+        </w:tabs>
+        <w:spacing w:after="0"/>
+        <w:rPr>
+          <w:rFonts w:asciiTheme="majorHAnsi" w:eastAsiaTheme="majorEastAsia" w:hAnsiTheme="majorHAnsi" w:cstheme="majorBidi"/>
+          <w:color w:val="2F5496" w:themeColor="accent1" w:themeShade="BF"/>
+          <w:sz w:val="26"/>
+          <w:szCs w:val="26"/>
+        </w:rPr>
+      </w:pPr>
+      <w:r>
+        <w:rPr>
+          <w:rFonts w:asciiTheme="majorHAnsi" w:eastAsiaTheme="majorEastAsia" w:hAnsiTheme="majorHAnsi" w:cstheme="majorBidi"/>
+          <w:color w:val="2F5496" w:themeColor="accent1" w:themeShade="BF"/>
+          <w:sz w:val="26"/>
+          <w:szCs w:val="26"/>
+        </w:rPr>
+        <w:t>What Drives Racial and Ethnic Differences in</w:t>
+      </w:r>
+      <w:r>
+        <w:rPr>
+          <w:rFonts w:asciiTheme="majorHAnsi" w:eastAsiaTheme="majorEastAsia" w:hAnsiTheme="majorHAnsi" w:cstheme="majorBidi"/>
+          <w:color w:val="2F5496" w:themeColor="accent1" w:themeShade="BF"/>
+          <w:sz w:val="26"/>
+          <w:szCs w:val="26"/>
+        </w:rPr>
         <w:t xml:space="preserve"> </w:t>
       </w:r>
       <w:r>
-        <w:t>income is a more precise signal of applicant types</w:t>
-      </w:r>
-      <w:r>
-        <w:t xml:space="preserve">,” </w:t>
-      </w:r>
-      <w:r>
+        <w:rPr>
+          <w:rFonts w:asciiTheme="majorHAnsi" w:eastAsiaTheme="majorEastAsia" w:hAnsiTheme="majorHAnsi" w:cstheme="majorBidi"/>
+          <w:color w:val="2F5496" w:themeColor="accent1" w:themeShade="BF"/>
+          <w:sz w:val="26"/>
+          <w:szCs w:val="26"/>
+        </w:rPr>
+        <w:t>High-Cost Mortgages? The Role of High-Risk</w:t>
+      </w:r>
+      <w:r>
+        <w:rPr>
+          <w:rFonts w:asciiTheme="majorHAnsi" w:eastAsiaTheme="majorEastAsia" w:hAnsiTheme="majorHAnsi" w:cstheme="majorBidi"/>
+          <w:color w:val="2F5496" w:themeColor="accent1" w:themeShade="BF"/>
+          <w:sz w:val="26"/>
+          <w:szCs w:val="26"/>
+        </w:rPr>
+        <w:t xml:space="preserve"> </w:t>
+      </w:r>
+      <w:r>
+        <w:rPr>
+          <w:rFonts w:asciiTheme="majorHAnsi" w:eastAsiaTheme="majorEastAsia" w:hAnsiTheme="majorHAnsi" w:cstheme="majorBidi"/>
+          <w:color w:val="2F5496" w:themeColor="accent1" w:themeShade="BF"/>
+          <w:sz w:val="26"/>
+          <w:szCs w:val="26"/>
+        </w:rPr>
+        <w:t>Lenders</w:t>
+      </w:r>
+      <w:r>
+        <w:rPr>
+          <w:rFonts w:asciiTheme="majorHAnsi" w:eastAsiaTheme="majorEastAsia" w:hAnsiTheme="majorHAnsi" w:cstheme="majorBidi"/>
+          <w:color w:val="2F5496" w:themeColor="accent1" w:themeShade="BF"/>
+          <w:sz w:val="26"/>
+          <w:szCs w:val="26"/>
+        </w:rPr>
+        <w:t xml:space="preserve"> </w:t>
+      </w:r>
+      <w:r>
+        <w:rPr>
+          <w:rFonts w:asciiTheme="majorHAnsi" w:eastAsiaTheme="majorEastAsia" w:hAnsiTheme="majorHAnsi" w:cstheme="majorBidi"/>
+          <w:color w:val="2F5496" w:themeColor="accent1" w:themeShade="BF"/>
+          <w:sz w:val="26"/>
+          <w:szCs w:val="26"/>
+        </w:rPr>
         <w:fldChar w:fldCharType="begin"/>
       </w:r>
       <w:r>
-        <w:instrText xml:space="preserve"> ADDIN ZOTERO_ITEM CSL_CITATION {"citationID":"6RL6wV7j","properties":{"formattedCitation":"(Coibion et al., 2014, p. 5)","plainCitation":"(Coibion et al., 2014, p. 5)","noteIndex":0},"citationItems":[{"id":2,"uris":["http://zotero.org/users/local/ah2ZWJ61/items/NYCXHKE9"],"itemData":{"id":2,"type":"report","event-place":"Cambridge, MA","language":"en","note":"DOI: 10.3386/w19850","number":"w19850","page":"w19850","publisher":"National Bureau of Economic Research","publisher-place":"Cambridge, MA","source":"DOI.org (Crossref)","title":"Does Greater Inequality Lead to More Household Borrowing? New Evidence from Household Data","title-short":"Does Greater Inequality Lead to More Household Borrowing?","URL":"http://www.nber.org/papers/w19850.pdf","author":[{"family":"Coibion","given":"Olivier"},{"family":"Gorodnichenko","given":"Yuriy"},{"family":"Kudlyak","given":"Marianna"},{"family":"Mondragon","given":"John"}],"accessed":{"date-parts":[["2022",8,10]]},"issued":{"date-parts":[["2014",1]]}},"locator":"5","label":"page"}],"schema":"https://github.com/citation-style-language/schema/raw/master/csl-citation.json"} </w:instrText>
-      </w:r>
-      <w:r>
+        <w:rPr>
+          <w:rFonts w:asciiTheme="majorHAnsi" w:eastAsiaTheme="majorEastAsia" w:hAnsiTheme="majorHAnsi" w:cstheme="majorBidi"/>
+          <w:color w:val="2F5496" w:themeColor="accent1" w:themeShade="BF"/>
+          <w:sz w:val="26"/>
+          <w:szCs w:val="26"/>
+        </w:rPr>
+        <w:instrText xml:space="preserve"> ADDIN ZOTERO_ITEM CSL_CITATION {"citationID":"7p17jdTm","properties":{"formattedCitation":"(Bayer et al., 2016)","plainCitation":"(Bayer et al., 2016)","noteIndex":0},"citationItems":[{"id":7,"uris":["http://zotero.org/users/5827903/items/9LBUMW53"],"itemData":{"id":7,"type":"report","event-place":"Cambridge, MA","language":"en","note":"DOI: 10.3386/w22004","number":"w22004","page":"w22004","publisher":"National Bureau of Economic Research","publisher-place":"Cambridge, MA","source":"DOI.org (Crossref)","title":"What Drives Racial and Ethnic Differences in High Cost Mortgages? The Role of High Risk Lenders","title-short":"What Drives Racial and Ethnic Differences in High Cost Mortgages?","URL":"http://www.nber.org/papers/w22004.pdf","author":[{"family":"Bayer","given":"Patrick"},{"family":"Ferreira","given":"Fernando"},{"family":"Ross","given":"Stephen"}],"accessed":{"date-parts":[["2022",8,11]]},"issued":{"date-parts":[["2016",2]]}}}],"schema":"https://github.com/citation-style-language/schema/raw/master/csl-citation.json"} </w:instrText>
+      </w:r>
+      <w:r>
+        <w:rPr>
+          <w:rFonts w:asciiTheme="majorHAnsi" w:eastAsiaTheme="majorEastAsia" w:hAnsiTheme="majorHAnsi" w:cstheme="majorBidi"/>
+          <w:color w:val="2F5496" w:themeColor="accent1" w:themeShade="BF"/>
+          <w:sz w:val="26"/>
+          <w:szCs w:val="26"/>
+        </w:rPr>
         <w:fldChar w:fldCharType="separate"/>
       </w:r>
       <w:r>
-        <w:t>(Coibion et al., 2014, p. 5)</w:t>
-      </w:r>
-      <w:r>
+        <w:rPr>
+          <w:rFonts w:asciiTheme="majorHAnsi" w:eastAsiaTheme="majorEastAsia" w:hAnsiTheme="majorHAnsi" w:cstheme="majorBidi"/>
+          <w:noProof/>
+          <w:color w:val="2F5496" w:themeColor="accent1" w:themeShade="BF"/>
+          <w:sz w:val="26"/>
+          <w:szCs w:val="26"/>
+        </w:rPr>
+        <w:t>(Bayer et al., 2016)</w:t>
+      </w:r>
+      <w:r>
+        <w:rPr>
+          <w:rFonts w:asciiTheme="majorHAnsi" w:eastAsiaTheme="majorEastAsia" w:hAnsiTheme="majorHAnsi" w:cstheme="majorBidi"/>
+          <w:color w:val="2F5496" w:themeColor="accent1" w:themeShade="BF"/>
+          <w:sz w:val="26"/>
+          <w:szCs w:val="26"/>
+        </w:rPr>
         <w:fldChar w:fldCharType="end"/>
       </w:r>
-      <w:r>
-        <w:t xml:space="preserve">. They confirm their theoretical predictions using HMDA data. </w:t>
-      </w:r>
-      <w:r>
-        <w:t xml:space="preserve">One very interesting note: they control for </w:t>
-      </w:r>
-      <w:r>
-        <w:t xml:space="preserve">median local household income and still find that this inequality dynamic persists (i.e. that lenders seem to respond to where one falls in the local income distribution more than simply nominal income). </w:t>
-      </w:r>
-      <w:r>
+    </w:p>
+    <w:p>
+      <w:pPr>
+        <w:rPr>
+          <w:rFonts w:eastAsiaTheme="minorEastAsia"/>
+          <w:color w:val="5A5A5A" w:themeColor="text1" w:themeTint="A5"/>
+          <w:spacing w:val="15"/>
+          <w:sz w:val="22"/>
+          <w:szCs w:val="22"/>
+        </w:rPr>
+      </w:pPr>
+      <w:r>
+        <w:rPr>
+          <w:rFonts w:eastAsiaTheme="minorEastAsia"/>
+          <w:b/>
+          <w:bCs/>
+          <w:sz w:val="22"/>
+          <w:szCs w:val="22"/>
+        </w:rPr>
+        <w:t>Abstract</w:t>
+      </w:r>
+      <w:r>
+        <w:rPr>
+          <w:b/>
+          <w:bCs/>
+        </w:rPr>
+        <w:t xml:space="preserve"> </w:t>
+      </w:r>
+      <w:r>
+        <w:rPr>
+          <w:rFonts w:eastAsiaTheme="minorEastAsia"/>
+          <w:color w:val="5A5A5A" w:themeColor="text1" w:themeTint="A5"/>
+          <w:spacing w:val="15"/>
+          <w:sz w:val="22"/>
+          <w:szCs w:val="22"/>
+        </w:rPr>
+        <w:t xml:space="preserve">This paper examines racial and ethnic differences in </w:t>
+      </w:r>
+      <w:proofErr w:type="gramStart"/>
+      <w:r>
+        <w:rPr>
+          <w:rFonts w:eastAsiaTheme="minorEastAsia"/>
+          <w:color w:val="5A5A5A" w:themeColor="text1" w:themeTint="A5"/>
+          <w:spacing w:val="15"/>
+          <w:sz w:val="22"/>
+          <w:szCs w:val="22"/>
+        </w:rPr>
+        <w:t>high cost</w:t>
+      </w:r>
+      <w:proofErr w:type="gramEnd"/>
+      <w:r>
+        <w:rPr>
+          <w:rFonts w:eastAsiaTheme="minorEastAsia"/>
+          <w:color w:val="5A5A5A" w:themeColor="text1" w:themeTint="A5"/>
+          <w:spacing w:val="15"/>
+          <w:sz w:val="22"/>
+          <w:szCs w:val="22"/>
+        </w:rPr>
+        <w:t xml:space="preserve"> mortgage lending in seven diverse metropolitan areas from 2004-2007. Even after controlling for credit score and other key risk factors, </w:t>
+      </w:r>
+      <w:proofErr w:type="gramStart"/>
+      <w:r>
+        <w:rPr>
+          <w:rFonts w:eastAsiaTheme="minorEastAsia"/>
+          <w:color w:val="5A5A5A" w:themeColor="text1" w:themeTint="A5"/>
+          <w:spacing w:val="15"/>
+          <w:sz w:val="22"/>
+          <w:szCs w:val="22"/>
+        </w:rPr>
+        <w:t>African-American</w:t>
+      </w:r>
+      <w:proofErr w:type="gramEnd"/>
+      <w:r>
+        <w:rPr>
+          <w:rFonts w:eastAsiaTheme="minorEastAsia"/>
+          <w:color w:val="5A5A5A" w:themeColor="text1" w:themeTint="A5"/>
+          <w:spacing w:val="15"/>
+          <w:sz w:val="22"/>
+          <w:szCs w:val="22"/>
+        </w:rPr>
+        <w:t xml:space="preserve"> and Hispanic home buyers are 105 and 78 percent more likely to have high cost mortgages for home purchases. The increased incidence of </w:t>
+      </w:r>
+      <w:proofErr w:type="gramStart"/>
+      <w:r>
+        <w:rPr>
+          <w:rFonts w:eastAsiaTheme="minorEastAsia"/>
+          <w:color w:val="5A5A5A" w:themeColor="text1" w:themeTint="A5"/>
+          <w:spacing w:val="15"/>
+          <w:sz w:val="22"/>
+          <w:szCs w:val="22"/>
+        </w:rPr>
+        <w:t>high cost</w:t>
+      </w:r>
+      <w:proofErr w:type="gramEnd"/>
+      <w:r>
+        <w:rPr>
+          <w:rFonts w:eastAsiaTheme="minorEastAsia"/>
+          <w:color w:val="5A5A5A" w:themeColor="text1" w:themeTint="A5"/>
+          <w:spacing w:val="15"/>
+          <w:sz w:val="22"/>
+          <w:szCs w:val="22"/>
+        </w:rPr>
+        <w:t xml:space="preserve"> mortgages is attributable to both sorting across lenders (60-65 percent) and differential treatment of equally qualified borrowers by lenders (35-40 percent). The vast majority of the racial and ethnic differences across lender can be explained by a single measure of the lender’s foreclosure risk and most of the within-lender differences are concentrated at high-risk lenders. Thus, differential exposure to </w:t>
+      </w:r>
+      <w:r>
+        <w:rPr>
+          <w:rFonts w:eastAsiaTheme="minorEastAsia"/>
+          <w:color w:val="5A5A5A" w:themeColor="text1" w:themeTint="A5"/>
+          <w:spacing w:val="15"/>
+          <w:sz w:val="22"/>
+          <w:szCs w:val="22"/>
+        </w:rPr>
+        <w:lastRenderedPageBreak/>
+        <w:t xml:space="preserve">high-risk lenders combined with the differential treatment by these lenders explains almost all of the racial and ethnic differences in </w:t>
+      </w:r>
+      <w:proofErr w:type="gramStart"/>
+      <w:r>
+        <w:rPr>
+          <w:rFonts w:eastAsiaTheme="minorEastAsia"/>
+          <w:color w:val="5A5A5A" w:themeColor="text1" w:themeTint="A5"/>
+          <w:spacing w:val="15"/>
+          <w:sz w:val="22"/>
+          <w:szCs w:val="22"/>
+        </w:rPr>
+        <w:t>high cost</w:t>
+      </w:r>
+      <w:proofErr w:type="gramEnd"/>
+      <w:r>
+        <w:rPr>
+          <w:rFonts w:eastAsiaTheme="minorEastAsia"/>
+          <w:color w:val="5A5A5A" w:themeColor="text1" w:themeTint="A5"/>
+          <w:spacing w:val="15"/>
+          <w:sz w:val="22"/>
+          <w:szCs w:val="22"/>
+        </w:rPr>
+        <w:t xml:space="preserve"> mortgage borrowing.</w:t>
+      </w:r>
+    </w:p>
+    <w:p>
+      <w:pPr>
+        <w:rPr>
+          <w:rFonts w:eastAsiaTheme="minorEastAsia"/>
+          <w:color w:val="5A5A5A" w:themeColor="text1" w:themeTint="A5"/>
+          <w:spacing w:val="15"/>
+          <w:sz w:val="22"/>
+          <w:szCs w:val="22"/>
+        </w:rPr>
+      </w:pPr>
+      <w:r>
+        <w:rPr>
+          <w:rFonts w:eastAsiaTheme="minorEastAsia"/>
+          <w:b/>
+          <w:bCs/>
+          <w:sz w:val="22"/>
+          <w:szCs w:val="22"/>
+        </w:rPr>
+        <w:t>Notes</w:t>
+      </w:r>
+      <w:r>
+        <w:rPr>
+          <w:rFonts w:eastAsiaTheme="minorEastAsia"/>
+          <w:color w:val="5A5A5A" w:themeColor="text1" w:themeTint="A5"/>
+          <w:spacing w:val="15"/>
+          <w:sz w:val="22"/>
+          <w:szCs w:val="22"/>
+        </w:rPr>
+        <w:t xml:space="preserve"> </w:t>
+      </w:r>
+      <w:r>
+        <w:rPr>
+          <w:rFonts w:eastAsiaTheme="minorEastAsia"/>
+          <w:color w:val="5A5A5A" w:themeColor="text1" w:themeTint="A5"/>
+          <w:spacing w:val="15"/>
+          <w:sz w:val="22"/>
+          <w:szCs w:val="22"/>
+        </w:rPr>
+        <w:t xml:space="preserve">This paper isn’t all that relevant to me. One relevant note is </w:t>
+      </w:r>
+      <w:r>
+        <w:rPr>
+          <w:rFonts w:eastAsiaTheme="minorEastAsia"/>
+          <w:color w:val="5A5A5A" w:themeColor="text1" w:themeTint="A5"/>
+          <w:spacing w:val="15"/>
+          <w:sz w:val="22"/>
+          <w:szCs w:val="22"/>
+        </w:rPr>
+        <w:t>that authors find that</w:t>
+      </w:r>
+      <w:r>
+        <w:rPr>
+          <w:rFonts w:eastAsiaTheme="minorEastAsia"/>
+          <w:color w:val="5A5A5A" w:themeColor="text1" w:themeTint="A5"/>
+          <w:spacing w:val="15"/>
+          <w:sz w:val="22"/>
+          <w:szCs w:val="22"/>
+        </w:rPr>
+        <w:t xml:space="preserve"> minority status is far more important than neighborhood characteristics in borrowers being sorted into high-risk lenders. This may not be directly generalizable to underwriting, though, and it would be interesting if it wasn't!</w:t>
+      </w:r>
+      <w:r>
+        <w:rPr>
+          <w:rFonts w:eastAsiaTheme="minorEastAsia"/>
+          <w:color w:val="5A5A5A" w:themeColor="text1" w:themeTint="A5"/>
+          <w:spacing w:val="15"/>
+          <w:sz w:val="22"/>
+          <w:szCs w:val="22"/>
+        </w:rPr>
         <w:br w:type="page"/>
       </w:r>
     </w:p>
@@ -556,7 +900,7 @@
         <w:rPr>
           <w:rFonts w:ascii="Calibri" w:cs="Calibri"/>
         </w:rPr>
-        <w:t xml:space="preserve">Coibion, O., Gorodnichenko, Y., Kudlyak, M., &amp; Mondragon, J. (2014). </w:t>
+        <w:t xml:space="preserve">Bayer, P., Ferreira, F., &amp; Ross, S. (2016). </w:t>
       </w:r>
       <w:r>
         <w:rPr>
@@ -564,6 +908,106 @@
           <w:i/>
           <w:iCs/>
         </w:rPr>
+        <w:t xml:space="preserve">What Drives Racial and Ethnic Differences in </w:t>
+      </w:r>
+      <w:proofErr w:type="gramStart"/>
+      <w:r>
+        <w:rPr>
+          <w:rFonts w:ascii="Calibri" w:cs="Calibri"/>
+          <w:i/>
+          <w:iCs/>
+        </w:rPr>
+        <w:t>High Cost</w:t>
+      </w:r>
+      <w:proofErr w:type="gramEnd"/>
+      <w:r>
+        <w:rPr>
+          <w:rFonts w:ascii="Calibri" w:cs="Calibri"/>
+          <w:i/>
+          <w:iCs/>
+        </w:rPr>
+        <w:t xml:space="preserve"> Mortgages? The Role of </w:t>
+      </w:r>
+      <w:proofErr w:type="gramStart"/>
+      <w:r>
+        <w:rPr>
+          <w:rFonts w:ascii="Calibri" w:cs="Calibri"/>
+          <w:i/>
+          <w:iCs/>
+        </w:rPr>
+        <w:t>High Risk</w:t>
+      </w:r>
+      <w:proofErr w:type="gramEnd"/>
+      <w:r>
+        <w:rPr>
+          <w:rFonts w:ascii="Calibri" w:cs="Calibri"/>
+          <w:i/>
+          <w:iCs/>
+        </w:rPr>
+        <w:t xml:space="preserve"> Lenders</w:t>
+      </w:r>
+      <w:r>
+        <w:rPr>
+          <w:rFonts w:ascii="Calibri" w:cs="Calibri"/>
+        </w:rPr>
+        <w:t xml:space="preserve"> (No. w22004; p. w22004). National Bureau of Economic Research. https://doi.org/10.3386/w22004</w:t>
+      </w:r>
+    </w:p>
+    <w:p>
+      <w:pPr>
+        <w:pStyle w:val="Bibliography"/>
+        <w:rPr>
+          <w:rFonts w:ascii="Calibri" w:cs="Calibri"/>
+        </w:rPr>
+      </w:pPr>
+      <w:proofErr w:type="spellStart"/>
+      <w:r>
+        <w:rPr>
+          <w:rFonts w:ascii="Calibri" w:cs="Calibri"/>
+        </w:rPr>
+        <w:t>Coibion</w:t>
+      </w:r>
+      <w:proofErr w:type="spellEnd"/>
+      <w:r>
+        <w:rPr>
+          <w:rFonts w:ascii="Calibri" w:cs="Calibri"/>
+        </w:rPr>
+        <w:t xml:space="preserve">, O., </w:t>
+      </w:r>
+      <w:proofErr w:type="spellStart"/>
+      <w:r>
+        <w:rPr>
+          <w:rFonts w:ascii="Calibri" w:cs="Calibri"/>
+        </w:rPr>
+        <w:t>Gorodnichenko</w:t>
+      </w:r>
+      <w:proofErr w:type="spellEnd"/>
+      <w:r>
+        <w:rPr>
+          <w:rFonts w:ascii="Calibri" w:cs="Calibri"/>
+        </w:rPr>
+        <w:t xml:space="preserve">, Y., </w:t>
+      </w:r>
+      <w:proofErr w:type="spellStart"/>
+      <w:r>
+        <w:rPr>
+          <w:rFonts w:ascii="Calibri" w:cs="Calibri"/>
+        </w:rPr>
+        <w:t>Kudlyak</w:t>
+      </w:r>
+      <w:proofErr w:type="spellEnd"/>
+      <w:r>
+        <w:rPr>
+          <w:rFonts w:ascii="Calibri" w:cs="Calibri"/>
+        </w:rPr>
+        <w:t xml:space="preserve">, M., &amp; Mondragon, J. (2014). </w:t>
+      </w:r>
+      <w:r>
+        <w:rPr>
+          <w:rFonts w:ascii="Calibri" w:cs="Calibri"/>
+          <w:i/>
+          <w:iCs/>
+        </w:rPr>
         <w:t>Does Greater Inequality Lead to More Household Borrowing? New Evidence from Household Data</w:t>
       </w:r>
       <w:r>
@@ -584,7 +1028,21 @@
         <w:rPr>
           <w:rFonts w:ascii="Calibri" w:cs="Calibri"/>
         </w:rPr>
-        <w:t xml:space="preserve">Frame, W. S., Huang, R., Mayer, E., &amp; Sunderam, A. (2022). </w:t>
+        <w:t xml:space="preserve">Frame, W. S., Huang, R., Mayer, E., &amp; </w:t>
+      </w:r>
+      <w:proofErr w:type="spellStart"/>
+      <w:r>
+        <w:rPr>
+          <w:rFonts w:ascii="Calibri" w:cs="Calibri"/>
+        </w:rPr>
+        <w:t>Sunderam</w:t>
+      </w:r>
+      <w:proofErr w:type="spellEnd"/>
+      <w:r>
+        <w:rPr>
+          <w:rFonts w:ascii="Calibri" w:cs="Calibri"/>
+        </w:rPr>
+        <w:t xml:space="preserve">, A. (2022). </w:t>
       </w:r>
       <w:r>
         <w:rPr>

</xml_diff>

<commit_message>
Added summary of Bayer 2014. Also added a page for random ideas I have while reading.
</commit_message>
<xml_diff>
--- a/Literature/Lit_Review.docx
+++ b/Literature/Lit_Review.docx
@@ -479,15 +479,7 @@
         <w:fldChar w:fldCharType="separate"/>
       </w:r>
       <w:r>
-        <w:t>(</w:t>
-      </w:r>
-      <w:proofErr w:type="spellStart"/>
-      <w:r>
-        <w:t>Coibion</w:t>
-      </w:r>
-      <w:proofErr w:type="spellEnd"/>
-      <w:r>
-        <w:t xml:space="preserve"> et al., 2014, p. 5)</w:t>
+        <w:t>(Coibion et al., 2014, p. 5)</w:t>
       </w:r>
       <w:r>
         <w:fldChar w:fldCharType="end"/>
@@ -545,25 +537,7 @@
           <w:sz w:val="26"/>
           <w:szCs w:val="26"/>
         </w:rPr>
-        <w:t>What Drives Racial and Ethnic Differences in</w:t>
-      </w:r>
-      <w:r>
-        <w:rPr>
-          <w:rFonts w:asciiTheme="majorHAnsi" w:eastAsiaTheme="majorEastAsia" w:hAnsiTheme="majorHAnsi" w:cstheme="majorBidi"/>
-          <w:color w:val="2F5496" w:themeColor="accent1" w:themeShade="BF"/>
-          <w:sz w:val="26"/>
-          <w:szCs w:val="26"/>
-        </w:rPr>
-        <w:t xml:space="preserve"> </w:t>
-      </w:r>
-      <w:r>
-        <w:rPr>
-          <w:rFonts w:asciiTheme="majorHAnsi" w:eastAsiaTheme="majorEastAsia" w:hAnsiTheme="majorHAnsi" w:cstheme="majorBidi"/>
-          <w:color w:val="2F5496" w:themeColor="accent1" w:themeShade="BF"/>
-          <w:sz w:val="26"/>
-          <w:szCs w:val="26"/>
-        </w:rPr>
-        <w:t>High-Cost Mortgages? The Role of High-Risk</w:t>
+        <w:t>What Drives Racial and Ethnic Differences in High-Cost Mortgages? The Role of High-Risk</w:t>
       </w:r>
       <w:r>
         <w:rPr>
@@ -824,17 +798,593 @@
           <w:sz w:val="22"/>
           <w:szCs w:val="22"/>
         </w:rPr>
-        <w:t>that authors find that</w:t>
-      </w:r>
-      <w:r>
-        <w:rPr>
-          <w:rFonts w:eastAsiaTheme="minorEastAsia"/>
-          <w:color w:val="5A5A5A" w:themeColor="text1" w:themeTint="A5"/>
-          <w:spacing w:val="15"/>
-          <w:sz w:val="22"/>
-          <w:szCs w:val="22"/>
-        </w:rPr>
-        <w:t xml:space="preserve"> minority status is far more important than neighborhood characteristics in borrowers being sorted into high-risk lenders. This may not be directly generalizable to underwriting, though, and it would be interesting if it wasn't!</w:t>
+        <w:t>that authors find that minority status is far more important than neighborhood characteristics in borrowers being sorted into high-risk lenders. This may not be directly generalizable to underwriting, though, and it would be interesting if it wasn't!</w:t>
+      </w:r>
+    </w:p>
+    <w:p>
+      <w:pPr>
+        <w:tabs>
+          <w:tab w:val="left" w:pos="916"/>
+          <w:tab w:val="left" w:pos="1832"/>
+          <w:tab w:val="left" w:pos="2748"/>
+          <w:tab w:val="left" w:pos="3664"/>
+          <w:tab w:val="left" w:pos="4580"/>
+          <w:tab w:val="left" w:pos="5496"/>
+          <w:tab w:val="left" w:pos="6412"/>
+          <w:tab w:val="left" w:pos="7328"/>
+          <w:tab w:val="left" w:pos="8244"/>
+          <w:tab w:val="left" w:pos="9160"/>
+          <w:tab w:val="left" w:pos="10076"/>
+          <w:tab w:val="left" w:pos="10992"/>
+          <w:tab w:val="left" w:pos="11908"/>
+          <w:tab w:val="left" w:pos="12824"/>
+          <w:tab w:val="left" w:pos="13740"/>
+          <w:tab w:val="left" w:pos="14656"/>
+        </w:tabs>
+        <w:spacing w:after="0"/>
+        <w:rPr>
+          <w:rFonts w:asciiTheme="majorHAnsi" w:eastAsiaTheme="majorEastAsia" w:hAnsiTheme="majorHAnsi" w:cstheme="majorBidi"/>
+          <w:color w:val="2F5496" w:themeColor="accent1" w:themeShade="BF"/>
+          <w:sz w:val="26"/>
+          <w:szCs w:val="26"/>
+        </w:rPr>
+      </w:pPr>
+      <w:r>
+        <w:rPr>
+          <w:rFonts w:asciiTheme="majorHAnsi" w:eastAsiaTheme="majorEastAsia" w:hAnsiTheme="majorHAnsi" w:cstheme="majorBidi"/>
+          <w:color w:val="2F5496" w:themeColor="accent1" w:themeShade="BF"/>
+          <w:sz w:val="26"/>
+          <w:szCs w:val="26"/>
+        </w:rPr>
+        <w:t>Race, Ethnicity and High-Cost Mortgage Lending</w:t>
+      </w:r>
+      <w:r>
+        <w:rPr>
+          <w:rFonts w:asciiTheme="majorHAnsi" w:eastAsiaTheme="majorEastAsia" w:hAnsiTheme="majorHAnsi" w:cstheme="majorBidi"/>
+          <w:color w:val="2F5496" w:themeColor="accent1" w:themeShade="BF"/>
+          <w:sz w:val="26"/>
+          <w:szCs w:val="26"/>
+        </w:rPr>
+        <w:t xml:space="preserve"> </w:t>
+      </w:r>
+      <w:r>
+        <w:rPr>
+          <w:rFonts w:asciiTheme="majorHAnsi" w:eastAsiaTheme="majorEastAsia" w:hAnsiTheme="majorHAnsi" w:cstheme="majorBidi"/>
+          <w:color w:val="2F5496" w:themeColor="accent1" w:themeShade="BF"/>
+          <w:sz w:val="26"/>
+          <w:szCs w:val="26"/>
+        </w:rPr>
+        <w:fldChar w:fldCharType="begin"/>
+      </w:r>
+      <w:r>
+        <w:rPr>
+          <w:rFonts w:asciiTheme="majorHAnsi" w:eastAsiaTheme="majorEastAsia" w:hAnsiTheme="majorHAnsi" w:cstheme="majorBidi"/>
+          <w:color w:val="2F5496" w:themeColor="accent1" w:themeShade="BF"/>
+          <w:sz w:val="26"/>
+          <w:szCs w:val="26"/>
+        </w:rPr>
+        <w:instrText xml:space="preserve"> ADDIN ZOTERO_ITEM CSL_CITATION {"citationID":"Bh2vFtVC","properties":{"formattedCitation":"(Bayer et al., 2014)","plainCitation":"(Bayer et al., 2014)","noteIndex":0},"citationItems":[{"id":9,"uris":["http://zotero.org/users/5827903/items/CXVNMHWP"],"itemData":{"id":9,"type":"report","event-place":"Cambridge, MA","language":"en","note":"DOI: 10.3386/w20762","number":"w20762","page":"w20762","publisher":"National Bureau of Economic Research","publisher-place":"Cambridge, MA","source":"DOI.org (Crossref)","title":"Race, Ethnicity and High-Cost Mortgage Lending","URL":"http://www.nber.org/papers/w20762.pdf","author":[{"family":"Bayer","given":"Patrick"},{"family":"Ferreira","given":"Fernando"},{"family":"Ross","given":"Stephen"}],"accessed":{"date-parts":[["2022",8,13]]},"issued":{"date-parts":[["2014",12]]}}}],"schema":"https://github.com/citation-style-language/schema/raw/master/csl-citation.json"} </w:instrText>
+      </w:r>
+      <w:r>
+        <w:rPr>
+          <w:rFonts w:asciiTheme="majorHAnsi" w:eastAsiaTheme="majorEastAsia" w:hAnsiTheme="majorHAnsi" w:cstheme="majorBidi"/>
+          <w:color w:val="2F5496" w:themeColor="accent1" w:themeShade="BF"/>
+          <w:sz w:val="26"/>
+          <w:szCs w:val="26"/>
+        </w:rPr>
+        <w:fldChar w:fldCharType="separate"/>
+      </w:r>
+      <w:r>
+        <w:rPr>
+          <w:rFonts w:asciiTheme="majorHAnsi" w:eastAsiaTheme="majorEastAsia" w:hAnsiTheme="majorHAnsi" w:cstheme="majorBidi"/>
+          <w:noProof/>
+          <w:color w:val="2F5496" w:themeColor="accent1" w:themeShade="BF"/>
+          <w:sz w:val="26"/>
+          <w:szCs w:val="26"/>
+        </w:rPr>
+        <w:t>(Bayer et al., 2014)</w:t>
+      </w:r>
+      <w:r>
+        <w:rPr>
+          <w:rFonts w:asciiTheme="majorHAnsi" w:eastAsiaTheme="majorEastAsia" w:hAnsiTheme="majorHAnsi" w:cstheme="majorBidi"/>
+          <w:color w:val="2F5496" w:themeColor="accent1" w:themeShade="BF"/>
+          <w:sz w:val="26"/>
+          <w:szCs w:val="26"/>
+        </w:rPr>
+        <w:fldChar w:fldCharType="end"/>
+      </w:r>
+    </w:p>
+    <w:p>
+      <w:pPr>
+        <w:rPr>
+          <w:rFonts w:eastAsiaTheme="minorEastAsia"/>
+          <w:color w:val="5A5A5A" w:themeColor="text1" w:themeTint="A5"/>
+          <w:spacing w:val="15"/>
+          <w:sz w:val="22"/>
+          <w:szCs w:val="22"/>
+        </w:rPr>
+      </w:pPr>
+      <w:r>
+        <w:rPr>
+          <w:rFonts w:eastAsiaTheme="minorEastAsia"/>
+          <w:b/>
+          <w:bCs/>
+          <w:sz w:val="22"/>
+          <w:szCs w:val="22"/>
+        </w:rPr>
+        <w:t>Abstract</w:t>
+      </w:r>
+      <w:r>
+        <w:rPr>
+          <w:rFonts w:eastAsiaTheme="minorEastAsia"/>
+          <w:b/>
+          <w:bCs/>
+          <w:sz w:val="22"/>
+          <w:szCs w:val="22"/>
+        </w:rPr>
+        <w:t xml:space="preserve"> </w:t>
+      </w:r>
+      <w:r>
+        <w:rPr>
+          <w:rFonts w:eastAsiaTheme="minorEastAsia"/>
+          <w:color w:val="5A5A5A" w:themeColor="text1" w:themeTint="A5"/>
+          <w:spacing w:val="15"/>
+          <w:sz w:val="22"/>
+          <w:szCs w:val="22"/>
+        </w:rPr>
+        <w:t xml:space="preserve">This paper examines how </w:t>
+      </w:r>
+      <w:r>
+        <w:rPr>
+          <w:rFonts w:eastAsiaTheme="minorEastAsia"/>
+          <w:color w:val="5A5A5A" w:themeColor="text1" w:themeTint="A5"/>
+          <w:spacing w:val="15"/>
+          <w:sz w:val="22"/>
+          <w:szCs w:val="22"/>
+        </w:rPr>
+        <w:t>high-cost</w:t>
+      </w:r>
+      <w:r>
+        <w:rPr>
+          <w:rFonts w:eastAsiaTheme="minorEastAsia"/>
+          <w:color w:val="5A5A5A" w:themeColor="text1" w:themeTint="A5"/>
+          <w:spacing w:val="15"/>
+          <w:sz w:val="22"/>
+          <w:szCs w:val="22"/>
+        </w:rPr>
+        <w:t xml:space="preserve"> mortgage lending varies by race and ethnicity. It uses a unique panel data that matches a representative sample of mortgages in seven large metropolitan markets between 2004 and 2008 to public records of housing transactions and proprietary credit reporting data. The results reveal a significantly higher incidence of high costs loans for </w:t>
+      </w:r>
+      <w:r>
+        <w:rPr>
+          <w:rFonts w:eastAsiaTheme="minorEastAsia"/>
+          <w:color w:val="5A5A5A" w:themeColor="text1" w:themeTint="A5"/>
+          <w:spacing w:val="15"/>
+          <w:sz w:val="22"/>
+          <w:szCs w:val="22"/>
+        </w:rPr>
+        <w:t>African American</w:t>
+      </w:r>
+      <w:r>
+        <w:rPr>
+          <w:rFonts w:eastAsiaTheme="minorEastAsia"/>
+          <w:color w:val="5A5A5A" w:themeColor="text1" w:themeTint="A5"/>
+          <w:spacing w:val="15"/>
+          <w:sz w:val="22"/>
+          <w:szCs w:val="22"/>
+        </w:rPr>
+        <w:t xml:space="preserve"> and Hispanic borrowers even after controlling for key mortgage risk factors: they have a 7.7 and 6.2 percentage point higher likelihood of a </w:t>
+      </w:r>
+      <w:r>
+        <w:rPr>
+          <w:rFonts w:eastAsiaTheme="minorEastAsia"/>
+          <w:color w:val="5A5A5A" w:themeColor="text1" w:themeTint="A5"/>
+          <w:spacing w:val="15"/>
+          <w:sz w:val="22"/>
+          <w:szCs w:val="22"/>
+        </w:rPr>
+        <w:t>high-cost</w:t>
+      </w:r>
+      <w:r>
+        <w:rPr>
+          <w:rFonts w:eastAsiaTheme="minorEastAsia"/>
+          <w:color w:val="5A5A5A" w:themeColor="text1" w:themeTint="A5"/>
+          <w:spacing w:val="15"/>
+          <w:sz w:val="22"/>
+          <w:szCs w:val="22"/>
+        </w:rPr>
+        <w:t xml:space="preserve"> loan, respectively, in the home purchase market relative to an overall incidence of 14.8 percent among all home purchase mortgages. Significant racial and ethnic differences are widespread throughout the market – they are present (</w:t>
+      </w:r>
+      <w:proofErr w:type="spellStart"/>
+      <w:r>
+        <w:rPr>
+          <w:rFonts w:eastAsiaTheme="minorEastAsia"/>
+          <w:color w:val="5A5A5A" w:themeColor="text1" w:themeTint="A5"/>
+          <w:spacing w:val="15"/>
+          <w:sz w:val="22"/>
+          <w:szCs w:val="22"/>
+        </w:rPr>
+        <w:t>i</w:t>
+      </w:r>
+      <w:proofErr w:type="spellEnd"/>
+      <w:r>
+        <w:rPr>
+          <w:rFonts w:eastAsiaTheme="minorEastAsia"/>
+          <w:color w:val="5A5A5A" w:themeColor="text1" w:themeTint="A5"/>
+          <w:spacing w:val="15"/>
+          <w:sz w:val="22"/>
+          <w:szCs w:val="22"/>
+        </w:rPr>
+        <w:t>) in each metro area, (ii) across high and low risk borrowers, and (iii) regardless of the age of the borrower. These differences are reduced by 60 percent with the inclusion of lender fixed effects, implying that a significant portion of the estimated market-wide racial differences can be attributed to differential access to (or sorting across) mortgage lenders.</w:t>
+      </w:r>
+    </w:p>
+    <w:p>
+      <w:pPr>
+        <w:rPr>
+          <w:rFonts w:eastAsiaTheme="minorEastAsia"/>
+          <w:color w:val="5A5A5A" w:themeColor="text1" w:themeTint="A5"/>
+          <w:spacing w:val="15"/>
+          <w:sz w:val="22"/>
+          <w:szCs w:val="22"/>
+        </w:rPr>
+      </w:pPr>
+      <w:r>
+        <w:rPr>
+          <w:rFonts w:eastAsiaTheme="minorEastAsia"/>
+          <w:b/>
+          <w:bCs/>
+          <w:sz w:val="22"/>
+          <w:szCs w:val="22"/>
+        </w:rPr>
+        <w:t>Notes</w:t>
+      </w:r>
+      <w:r>
+        <w:rPr>
+          <w:rFonts w:eastAsiaTheme="minorEastAsia"/>
+          <w:color w:val="5A5A5A" w:themeColor="text1" w:themeTint="A5"/>
+          <w:spacing w:val="15"/>
+          <w:sz w:val="22"/>
+          <w:szCs w:val="22"/>
+        </w:rPr>
+        <w:t xml:space="preserve"> There are a few notable findings here (for my purposes).</w:t>
+      </w:r>
+      <w:r>
+        <w:rPr>
+          <w:rFonts w:eastAsiaTheme="minorEastAsia"/>
+          <w:color w:val="5A5A5A" w:themeColor="text1" w:themeTint="A5"/>
+          <w:spacing w:val="15"/>
+          <w:sz w:val="22"/>
+          <w:szCs w:val="22"/>
+        </w:rPr>
+        <w:t xml:space="preserve"> First, one of the examinations done is at the geographic dimension – Bayer and coauthors find that the “observed racial and ethnic differences in the incidence of high-cost loans are concentrated in high-poverty census tracts for both African Americans and Hispanics. Further, for African Americans, racial differences tend to be concentrated in the counties where recent African American homebuyers have lower levels of education,” </w:t>
+      </w:r>
+      <w:r>
+        <w:rPr>
+          <w:rFonts w:eastAsiaTheme="minorEastAsia"/>
+          <w:color w:val="5A5A5A" w:themeColor="text1" w:themeTint="A5"/>
+          <w:spacing w:val="15"/>
+          <w:sz w:val="22"/>
+          <w:szCs w:val="22"/>
+        </w:rPr>
+        <w:fldChar w:fldCharType="begin"/>
+      </w:r>
+      <w:r>
+        <w:rPr>
+          <w:rFonts w:eastAsiaTheme="minorEastAsia"/>
+          <w:color w:val="5A5A5A" w:themeColor="text1" w:themeTint="A5"/>
+          <w:spacing w:val="15"/>
+          <w:sz w:val="22"/>
+          <w:szCs w:val="22"/>
+        </w:rPr>
+        <w:instrText xml:space="preserve"> ADDIN ZOTERO_ITEM CSL_CITATION {"citationID":"16ljOCDn","properties":{"formattedCitation":"(Bayer et al., 2014, p. 7)","plainCitation":"(Bayer et al., 2014, p. 7)","noteIndex":0},"citationItems":[{"id":9,"uris":["http://zotero.org/users/5827903/items/CXVNMHWP"],"itemData":{"id":9,"type":"report","event-place":"Cambridge, MA","language":"en","note":"DOI: 10.3386/w20762","number":"w20762","page":"w20762","publisher":"National Bureau of Economic Research","publisher-place":"Cambridge, MA","source":"DOI.org (Crossref)","title":"Race, Ethnicity and High-Cost Mortgage Lending","URL":"http://www.nber.org/papers/w20762.pdf","author":[{"family":"Bayer","given":"Patrick"},{"family":"Ferreira","given":"Fernando"},{"family":"Ross","given":"Stephen"}],"accessed":{"date-parts":[["2022",8,13]]},"issued":{"date-parts":[["2014",12]]}},"locator":"7","label":"page"}],"schema":"https://github.com/citation-style-language/schema/raw/master/csl-citation.json"} </w:instrText>
+      </w:r>
+      <w:r>
+        <w:rPr>
+          <w:rFonts w:eastAsiaTheme="minorEastAsia"/>
+          <w:color w:val="5A5A5A" w:themeColor="text1" w:themeTint="A5"/>
+          <w:spacing w:val="15"/>
+          <w:sz w:val="22"/>
+          <w:szCs w:val="22"/>
+        </w:rPr>
+        <w:fldChar w:fldCharType="separate"/>
+      </w:r>
+      <w:r>
+        <w:rPr>
+          <w:rFonts w:eastAsiaTheme="minorEastAsia"/>
+          <w:noProof/>
+          <w:color w:val="5A5A5A" w:themeColor="text1" w:themeTint="A5"/>
+          <w:spacing w:val="15"/>
+          <w:sz w:val="22"/>
+          <w:szCs w:val="22"/>
+        </w:rPr>
+        <w:t>(Bayer et al., 2014, p. 7)</w:t>
+      </w:r>
+      <w:r>
+        <w:rPr>
+          <w:rFonts w:eastAsiaTheme="minorEastAsia"/>
+          <w:color w:val="5A5A5A" w:themeColor="text1" w:themeTint="A5"/>
+          <w:spacing w:val="15"/>
+          <w:sz w:val="22"/>
+          <w:szCs w:val="22"/>
+        </w:rPr>
+        <w:fldChar w:fldCharType="end"/>
+      </w:r>
+      <w:r>
+        <w:rPr>
+          <w:rFonts w:eastAsiaTheme="minorEastAsia"/>
+          <w:color w:val="5A5A5A" w:themeColor="text1" w:themeTint="A5"/>
+          <w:spacing w:val="15"/>
+          <w:sz w:val="22"/>
+          <w:szCs w:val="22"/>
+        </w:rPr>
+        <w:t>. This leads to an interesting thought – can we see neighborhood effects of likelihood of approval where the varying characteristic is level of education?</w:t>
+      </w:r>
+      <w:r>
+        <w:rPr>
+          <w:rFonts w:eastAsiaTheme="minorEastAsia"/>
+          <w:color w:val="5A5A5A" w:themeColor="text1" w:themeTint="A5"/>
+          <w:spacing w:val="15"/>
+          <w:sz w:val="22"/>
+          <w:szCs w:val="22"/>
+        </w:rPr>
+        <w:t xml:space="preserve"> Here are a few useful notes: </w:t>
+      </w:r>
+      <w:r>
+        <w:rPr>
+          <w:rFonts w:eastAsiaTheme="minorEastAsia"/>
+          <w:color w:val="5A5A5A" w:themeColor="text1" w:themeTint="A5"/>
+          <w:spacing w:val="15"/>
+          <w:sz w:val="22"/>
+          <w:szCs w:val="22"/>
+        </w:rPr>
+        <w:t>“</w:t>
+      </w:r>
+      <w:r>
+        <w:rPr>
+          <w:rFonts w:eastAsiaTheme="minorEastAsia"/>
+          <w:color w:val="5A5A5A" w:themeColor="text1" w:themeTint="A5"/>
+          <w:spacing w:val="15"/>
+          <w:sz w:val="22"/>
+          <w:szCs w:val="22"/>
+        </w:rPr>
+        <w:t>The further inclusion of lender fixed effects substantially erodes the unexplained</w:t>
+      </w:r>
+      <w:r>
+        <w:rPr>
+          <w:rFonts w:eastAsiaTheme="minorEastAsia"/>
+          <w:color w:val="5A5A5A" w:themeColor="text1" w:themeTint="A5"/>
+          <w:spacing w:val="15"/>
+          <w:sz w:val="22"/>
+          <w:szCs w:val="22"/>
+        </w:rPr>
+        <w:t xml:space="preserve"> </w:t>
+      </w:r>
+      <w:r>
+        <w:rPr>
+          <w:rFonts w:eastAsiaTheme="minorEastAsia"/>
+          <w:color w:val="5A5A5A" w:themeColor="text1" w:themeTint="A5"/>
+          <w:spacing w:val="15"/>
+          <w:sz w:val="22"/>
+          <w:szCs w:val="22"/>
+        </w:rPr>
+        <w:t>differences for all groups by 60 to 70 percent. These findings suggest that sorting across or</w:t>
+      </w:r>
+      <w:r>
+        <w:rPr>
+          <w:rFonts w:eastAsiaTheme="minorEastAsia"/>
+          <w:color w:val="5A5A5A" w:themeColor="text1" w:themeTint="A5"/>
+          <w:spacing w:val="15"/>
+          <w:sz w:val="22"/>
+          <w:szCs w:val="22"/>
+        </w:rPr>
+        <w:t xml:space="preserve"> </w:t>
+      </w:r>
+      <w:r>
+        <w:rPr>
+          <w:rFonts w:eastAsiaTheme="minorEastAsia"/>
+          <w:color w:val="5A5A5A" w:themeColor="text1" w:themeTint="A5"/>
+          <w:spacing w:val="15"/>
+          <w:sz w:val="22"/>
+          <w:szCs w:val="22"/>
+        </w:rPr>
+        <w:t>differential access to lenders plays a significant role in creating market wide differences in</w:t>
+      </w:r>
+      <w:r>
+        <w:rPr>
+          <w:rFonts w:eastAsiaTheme="minorEastAsia"/>
+          <w:color w:val="5A5A5A" w:themeColor="text1" w:themeTint="A5"/>
+          <w:spacing w:val="15"/>
+          <w:sz w:val="22"/>
+          <w:szCs w:val="22"/>
+        </w:rPr>
+        <w:t xml:space="preserve"> </w:t>
+      </w:r>
+      <w:r>
+        <w:rPr>
+          <w:rFonts w:eastAsiaTheme="minorEastAsia"/>
+          <w:color w:val="5A5A5A" w:themeColor="text1" w:themeTint="A5"/>
+          <w:spacing w:val="15"/>
+          <w:sz w:val="22"/>
+          <w:szCs w:val="22"/>
+        </w:rPr>
+        <w:t>mortgage pricing, a finding that is consistent with the high concentration of subprime loans in</w:t>
+      </w:r>
+      <w:r>
+        <w:rPr>
+          <w:rFonts w:eastAsiaTheme="minorEastAsia"/>
+          <w:color w:val="5A5A5A" w:themeColor="text1" w:themeTint="A5"/>
+          <w:spacing w:val="15"/>
+          <w:sz w:val="22"/>
+          <w:szCs w:val="22"/>
+        </w:rPr>
+        <w:t xml:space="preserve"> </w:t>
+      </w:r>
+      <w:r>
+        <w:rPr>
+          <w:rFonts w:eastAsiaTheme="minorEastAsia"/>
+          <w:color w:val="5A5A5A" w:themeColor="text1" w:themeTint="A5"/>
+          <w:spacing w:val="15"/>
+          <w:sz w:val="22"/>
+          <w:szCs w:val="22"/>
+        </w:rPr>
+        <w:t>minority neighborhoods</w:t>
+      </w:r>
+      <w:r>
+        <w:rPr>
+          <w:rFonts w:eastAsiaTheme="minorEastAsia"/>
+          <w:color w:val="5A5A5A" w:themeColor="text1" w:themeTint="A5"/>
+          <w:spacing w:val="15"/>
+          <w:sz w:val="22"/>
+          <w:szCs w:val="22"/>
+        </w:rPr>
+        <w:t xml:space="preserve">,” </w:t>
+      </w:r>
+      <w:r>
+        <w:rPr>
+          <w:rFonts w:eastAsiaTheme="minorEastAsia"/>
+          <w:color w:val="5A5A5A" w:themeColor="text1" w:themeTint="A5"/>
+          <w:spacing w:val="15"/>
+          <w:sz w:val="22"/>
+          <w:szCs w:val="22"/>
+        </w:rPr>
+        <w:fldChar w:fldCharType="begin"/>
+      </w:r>
+      <w:r>
+        <w:rPr>
+          <w:rFonts w:eastAsiaTheme="minorEastAsia"/>
+          <w:color w:val="5A5A5A" w:themeColor="text1" w:themeTint="A5"/>
+          <w:spacing w:val="15"/>
+          <w:sz w:val="22"/>
+          <w:szCs w:val="22"/>
+        </w:rPr>
+        <w:instrText xml:space="preserve"> ADDIN ZOTERO_ITEM CSL_CITATION {"citationID":"k2uZaTap","properties":{"formattedCitation":"(Bayer et al., 2014, p. 7)","plainCitation":"(Bayer et al., 2014, p. 7)","noteIndex":0},"citationItems":[{"id":9,"uris":["http://zotero.org/users/5827903/items/CXVNMHWP"],"itemData":{"id":9,"type":"report","event-place":"Cambridge, MA","language":"en","note":"DOI: 10.3386/w20762","number":"w20762","page":"w20762","publisher":"National Bureau of Economic Research","publisher-place":"Cambridge, MA","source":"DOI.org (Crossref)","title":"Race, Ethnicity and High-Cost Mortgage Lending","URL":"http://www.nber.org/papers/w20762.pdf","author":[{"family":"Bayer","given":"Patrick"},{"family":"Ferreira","given":"Fernando"},{"family":"Ross","given":"Stephen"}],"accessed":{"date-parts":[["2022",8,13]]},"issued":{"date-parts":[["2014",12]]}},"locator":"7","label":"page"}],"schema":"https://github.com/citation-style-language/schema/raw/master/csl-citation.json"} </w:instrText>
+      </w:r>
+      <w:r>
+        <w:rPr>
+          <w:rFonts w:eastAsiaTheme="minorEastAsia"/>
+          <w:color w:val="5A5A5A" w:themeColor="text1" w:themeTint="A5"/>
+          <w:spacing w:val="15"/>
+          <w:sz w:val="22"/>
+          <w:szCs w:val="22"/>
+        </w:rPr>
+        <w:fldChar w:fldCharType="separate"/>
+      </w:r>
+      <w:r>
+        <w:rPr>
+          <w:rFonts w:eastAsiaTheme="minorEastAsia"/>
+          <w:noProof/>
+          <w:color w:val="5A5A5A" w:themeColor="text1" w:themeTint="A5"/>
+          <w:spacing w:val="15"/>
+          <w:sz w:val="22"/>
+          <w:szCs w:val="22"/>
+        </w:rPr>
+        <w:t>(Bayer et al., 2014, p. 7)</w:t>
+      </w:r>
+      <w:r>
+        <w:rPr>
+          <w:rFonts w:eastAsiaTheme="minorEastAsia"/>
+          <w:color w:val="5A5A5A" w:themeColor="text1" w:themeTint="A5"/>
+          <w:spacing w:val="15"/>
+          <w:sz w:val="22"/>
+          <w:szCs w:val="22"/>
+        </w:rPr>
+        <w:fldChar w:fldCharType="end"/>
+      </w:r>
+      <w:r>
+        <w:rPr>
+          <w:rFonts w:eastAsiaTheme="minorEastAsia"/>
+          <w:color w:val="5A5A5A" w:themeColor="text1" w:themeTint="A5"/>
+          <w:spacing w:val="15"/>
+          <w:sz w:val="22"/>
+          <w:szCs w:val="22"/>
+        </w:rPr>
+        <w:t xml:space="preserve">. Note for data wrangling: they disaggregate geo-racial characteristics of census tract by race. I was right to create that crosswalk with Census. </w:t>
+      </w:r>
+      <w:r>
+        <w:rPr>
+          <w:rFonts w:eastAsiaTheme="minorEastAsia"/>
+          <w:color w:val="5A5A5A" w:themeColor="text1" w:themeTint="A5"/>
+          <w:spacing w:val="15"/>
+          <w:sz w:val="22"/>
+          <w:szCs w:val="22"/>
+        </w:rPr>
+        <w:t xml:space="preserve">Also, specifies the LTV bins used. So useful. </w:t>
+      </w:r>
+    </w:p>
+    <w:p>
+      <w:pPr>
+        <w:rPr>
+          <w:rFonts w:eastAsiaTheme="minorEastAsia"/>
+          <w:color w:val="5A5A5A" w:themeColor="text1" w:themeTint="A5"/>
+          <w:spacing w:val="15"/>
+          <w:sz w:val="22"/>
+          <w:szCs w:val="22"/>
+        </w:rPr>
+      </w:pPr>
+      <w:r>
+        <w:rPr>
+          <w:rFonts w:eastAsiaTheme="minorEastAsia"/>
+          <w:color w:val="5A5A5A" w:themeColor="text1" w:themeTint="A5"/>
+          <w:spacing w:val="15"/>
+          <w:sz w:val="22"/>
+          <w:szCs w:val="22"/>
+        </w:rPr>
+        <w:br w:type="page"/>
+      </w:r>
+    </w:p>
+    <w:p>
+      <w:pPr>
+        <w:rPr>
+          <w:rFonts w:asciiTheme="majorHAnsi" w:eastAsiaTheme="majorEastAsia" w:hAnsiTheme="majorHAnsi" w:cstheme="majorBidi"/>
+          <w:color w:val="2F5496" w:themeColor="accent1" w:themeShade="BF"/>
+          <w:sz w:val="26"/>
+          <w:szCs w:val="26"/>
+        </w:rPr>
+      </w:pPr>
+      <w:r>
+        <w:rPr>
+          <w:rFonts w:asciiTheme="majorHAnsi" w:eastAsiaTheme="majorEastAsia" w:hAnsiTheme="majorHAnsi" w:cstheme="majorBidi"/>
+          <w:color w:val="2F5496" w:themeColor="accent1" w:themeShade="BF"/>
+          <w:sz w:val="26"/>
+          <w:szCs w:val="26"/>
+        </w:rPr>
+        <w:lastRenderedPageBreak/>
+        <w:t>Random Ideas</w:t>
+      </w:r>
+    </w:p>
+    <w:p>
+      <w:pPr>
+        <w:pStyle w:val="ListParagraph"/>
+        <w:numPr>
+          <w:ilvl w:val="0"/>
+          <w:numId w:val="2"/>
+        </w:numPr>
+        <w:rPr>
+          <w:rFonts w:eastAsiaTheme="minorEastAsia"/>
+          <w:color w:val="5A5A5A" w:themeColor="text1" w:themeTint="A5"/>
+          <w:spacing w:val="15"/>
+          <w:sz w:val="22"/>
+          <w:szCs w:val="22"/>
+        </w:rPr>
+      </w:pPr>
+      <w:r>
+        <w:rPr>
+          <w:rFonts w:eastAsiaTheme="minorEastAsia"/>
+          <w:color w:val="5A5A5A" w:themeColor="text1" w:themeTint="A5"/>
+          <w:spacing w:val="15"/>
+          <w:sz w:val="22"/>
+          <w:szCs w:val="22"/>
+        </w:rPr>
+        <w:t xml:space="preserve">Measuring access to public transportation/internet in a census tract as </w:t>
+      </w:r>
+      <w:r>
+        <w:rPr>
+          <w:rFonts w:eastAsiaTheme="minorEastAsia"/>
+          <w:color w:val="5A5A5A" w:themeColor="text1" w:themeTint="A5"/>
+          <w:spacing w:val="15"/>
+          <w:sz w:val="22"/>
+          <w:szCs w:val="22"/>
+        </w:rPr>
+        <w:t xml:space="preserve">an explanatory variable for denial/incomplete application. </w:t>
       </w:r>
       <w:r>
         <w:rPr>
@@ -896,6 +1446,47 @@
         </w:rPr>
         <w:fldChar w:fldCharType="separate"/>
       </w:r>
+      <w:r>
+        <w:rPr>
+          <w:rFonts w:ascii="Calibri" w:cs="Calibri"/>
+        </w:rPr>
+        <w:t xml:space="preserve">Bayer, P., Ferreira, F., &amp; Ross, S. (2014). </w:t>
+      </w:r>
+      <w:r>
+        <w:rPr>
+          <w:rFonts w:ascii="Calibri" w:cs="Calibri"/>
+          <w:i/>
+          <w:iCs/>
+        </w:rPr>
+        <w:t>Race, Ethnicity and High-Cost Mortgage Lending</w:t>
+      </w:r>
+      <w:r>
+        <w:rPr>
+          <w:rFonts w:ascii="Calibri" w:cs="Calibri"/>
+        </w:rPr>
+        <w:t xml:space="preserve"> (No. w20762; p. w20762). National Bureau of Economic Research. </w:t>
+      </w:r>
+      <w:r>
+        <w:rPr>
+          <w:rStyle w:val="FootnoteReference"/>
+          <w:rFonts w:ascii="Calibri" w:cs="Calibri"/>
+        </w:rPr>
+        <w:footnoteReference w:id="1"/>
+      </w:r>
+      <w:r>
+        <w:rPr>
+          <w:rFonts w:ascii="Calibri" w:cs="Calibri"/>
+        </w:rPr>
+        <w:t>https://doi.org/10.3386/w20762</w:t>
+      </w:r>
+    </w:p>
+    <w:p>
+      <w:pPr>
+        <w:pStyle w:val="Bibliography"/>
+        <w:rPr>
+          <w:rFonts w:ascii="Calibri" w:cs="Calibri"/>
+        </w:rPr>
+      </w:pPr>
       <w:r>
         <w:rPr>
           <w:rFonts w:ascii="Calibri" w:cs="Calibri"/>
@@ -1121,12 +1712,141 @@
       </w:r>
     </w:p>
   </w:footnote>
+  <w:footnote w:id="1">
+    <w:p>
+      <w:pPr>
+        <w:pStyle w:val="FootnoteText"/>
+      </w:pPr>
+      <w:r>
+        <w:rPr>
+          <w:rStyle w:val="FootnoteReference"/>
+        </w:rPr>
+        <w:footnoteRef/>
+      </w:r>
+      <w:r>
+        <w:t xml:space="preserve"> A note: Bayer et al. do a great job in all of their papers of explaining the data they used and how it was transformed/merged with other datasets. Look to them for examples or when looking for advice on how to wrangle. </w:t>
+      </w:r>
+    </w:p>
+  </w:footnote>
 </w:footnotes>
 </file>
 
 <file path=word/numbering.xml><?xml version="1.0" encoding="utf-8"?>
 <w:numbering xmlns:wpc="http://schemas.microsoft.com/office/word/2010/wordprocessingCanvas" xmlns:cx="http://schemas.microsoft.com/office/drawing/2014/chartex" xmlns:cx1="http://schemas.microsoft.com/office/drawing/2015/9/8/chartex" xmlns:cx2="http://schemas.microsoft.com/office/drawing/2015/10/21/chartex" xmlns:cx3="http://schemas.microsoft.com/office/drawing/2016/5/9/chartex" xmlns:cx4="http://schemas.microsoft.com/office/drawing/2016/5/10/chartex" xmlns:cx5="http://schemas.microsoft.com/office/drawing/2016/5/11/chartex" xmlns:cx6="http://schemas.microsoft.com/office/drawing/2016/5/12/chartex" xmlns:cx7="http://schemas.microsoft.com/office/drawing/2016/5/13/chartex" xmlns:cx8="http://schemas.microsoft.com/office/drawing/2016/5/14/chartex" xmlns:mc="http://schemas.openxmlformats.org/markup-compatibility/2006" xmlns:aink="http://schemas.microsoft.com/office/drawing/2016/ink" xmlns:am3d="http://schemas.microsoft.com/office/drawing/2017/model3d" xmlns:o="urn:schemas-microsoft-com:office:office" xmlns:oel="http://schemas.microsoft.com/office/2019/extlst" xmlns:r="http://schemas.openxmlformats.org/officeDocument/2006/relationships" xmlns:m="http://schemas.openxmlformats.org/officeDocument/2006/math" xmlns:v="urn:schemas-microsoft-com:vml" xmlns:wp14="http://schemas.microsoft.com/office/word/2010/wordprocessingDrawing" xmlns:wp="http://schemas.openxmlformats.org/drawingml/2006/wordprocessingDrawing" xmlns:w10="urn:schemas-microsoft-com:office:word" xmlns:w="http://schemas.openxmlformats.org/wordprocessingml/2006/main" xmlns:w14="http://schemas.microsoft.com/office/word/2010/wordml" xmlns:w15="http://schemas.microsoft.com/office/word/2012/wordml" xmlns:w16cex="http://schemas.microsoft.com/office/word/2018/wordml/cex" xmlns:w16cid="http://schemas.microsoft.com/office/word/2016/wordml/cid" xmlns:w16="http://schemas.microsoft.com/office/word/2018/wordml" xmlns:w16sdtdh="http://schemas.microsoft.com/office/word/2020/wordml/sdtdatahash" xmlns:w16se="http://schemas.microsoft.com/office/word/2015/wordml/symex" xmlns:wpg="http://schemas.microsoft.com/office/word/2010/wordprocessingGroup" xmlns:wpi="http://schemas.microsoft.com/office/word/2010/wordprocessingInk" xmlns:wne="http://schemas.microsoft.com/office/word/2006/wordml" xmlns:wps="http://schemas.microsoft.com/office/word/2010/wordprocessingShape" mc:Ignorable="w14 w15 w16se w16cid w16 w16cex w16sdtdh wp14">
   <w:abstractNum w:abstractNumId="0" w15:restartNumberingAfterBreak="0">
+    <w:nsid w:val="454A63CD"/>
+    <w:multiLevelType w:val="hybridMultilevel"/>
+    <w:tmpl w:val="D3AE379A"/>
+    <w:lvl w:ilvl="0" w:tplc="04090001">
+      <w:start w:val="1"/>
+      <w:numFmt w:val="bullet"/>
+      <w:lvlText w:val=""/>
+      <w:lvlJc w:val="left"/>
+      <w:pPr>
+        <w:ind w:left="720" w:hanging="360"/>
+      </w:pPr>
+      <w:rPr>
+        <w:rFonts w:ascii="Symbol" w:hAnsi="Symbol" w:hint="default"/>
+      </w:rPr>
+    </w:lvl>
+    <w:lvl w:ilvl="1" w:tplc="04090003" w:tentative="1">
+      <w:start w:val="1"/>
+      <w:numFmt w:val="bullet"/>
+      <w:lvlText w:val="o"/>
+      <w:lvlJc w:val="left"/>
+      <w:pPr>
+        <w:ind w:left="1440" w:hanging="360"/>
+      </w:pPr>
+      <w:rPr>
+        <w:rFonts w:ascii="Courier New" w:hAnsi="Courier New" w:cs="Courier New" w:hint="default"/>
+      </w:rPr>
+    </w:lvl>
+    <w:lvl w:ilvl="2" w:tplc="04090005" w:tentative="1">
+      <w:start w:val="1"/>
+      <w:numFmt w:val="bullet"/>
+      <w:lvlText w:val=""/>
+      <w:lvlJc w:val="left"/>
+      <w:pPr>
+        <w:ind w:left="2160" w:hanging="360"/>
+      </w:pPr>
+      <w:rPr>
+        <w:rFonts w:ascii="Wingdings" w:hAnsi="Wingdings" w:hint="default"/>
+      </w:rPr>
+    </w:lvl>
+    <w:lvl w:ilvl="3" w:tplc="04090001" w:tentative="1">
+      <w:start w:val="1"/>
+      <w:numFmt w:val="bullet"/>
+      <w:lvlText w:val=""/>
+      <w:lvlJc w:val="left"/>
+      <w:pPr>
+        <w:ind w:left="2880" w:hanging="360"/>
+      </w:pPr>
+      <w:rPr>
+        <w:rFonts w:ascii="Symbol" w:hAnsi="Symbol" w:hint="default"/>
+      </w:rPr>
+    </w:lvl>
+    <w:lvl w:ilvl="4" w:tplc="04090003" w:tentative="1">
+      <w:start w:val="1"/>
+      <w:numFmt w:val="bullet"/>
+      <w:lvlText w:val="o"/>
+      <w:lvlJc w:val="left"/>
+      <w:pPr>
+        <w:ind w:left="3600" w:hanging="360"/>
+      </w:pPr>
+      <w:rPr>
+        <w:rFonts w:ascii="Courier New" w:hAnsi="Courier New" w:cs="Courier New" w:hint="default"/>
+      </w:rPr>
+    </w:lvl>
+    <w:lvl w:ilvl="5" w:tplc="04090005" w:tentative="1">
+      <w:start w:val="1"/>
+      <w:numFmt w:val="bullet"/>
+      <w:lvlText w:val=""/>
+      <w:lvlJc w:val="left"/>
+      <w:pPr>
+        <w:ind w:left="4320" w:hanging="360"/>
+      </w:pPr>
+      <w:rPr>
+        <w:rFonts w:ascii="Wingdings" w:hAnsi="Wingdings" w:hint="default"/>
+      </w:rPr>
+    </w:lvl>
+    <w:lvl w:ilvl="6" w:tplc="04090001" w:tentative="1">
+      <w:start w:val="1"/>
+      <w:numFmt w:val="bullet"/>
+      <w:lvlText w:val=""/>
+      <w:lvlJc w:val="left"/>
+      <w:pPr>
+        <w:ind w:left="5040" w:hanging="360"/>
+      </w:pPr>
+      <w:rPr>
+        <w:rFonts w:ascii="Symbol" w:hAnsi="Symbol" w:hint="default"/>
+      </w:rPr>
+    </w:lvl>
+    <w:lvl w:ilvl="7" w:tplc="04090003" w:tentative="1">
+      <w:start w:val="1"/>
+      <w:numFmt w:val="bullet"/>
+      <w:lvlText w:val="o"/>
+      <w:lvlJc w:val="left"/>
+      <w:pPr>
+        <w:ind w:left="5760" w:hanging="360"/>
+      </w:pPr>
+      <w:rPr>
+        <w:rFonts w:ascii="Courier New" w:hAnsi="Courier New" w:cs="Courier New" w:hint="default"/>
+      </w:rPr>
+    </w:lvl>
+    <w:lvl w:ilvl="8" w:tplc="04090005" w:tentative="1">
+      <w:start w:val="1"/>
+      <w:numFmt w:val="bullet"/>
+      <w:lvlText w:val=""/>
+      <w:lvlJc w:val="left"/>
+      <w:pPr>
+        <w:ind w:left="6480" w:hanging="360"/>
+      </w:pPr>
+      <w:rPr>
+        <w:rFonts w:ascii="Wingdings" w:hAnsi="Wingdings" w:hint="default"/>
+      </w:rPr>
+    </w:lvl>
+  </w:abstractNum>
+  <w:abstractNum w:abstractNumId="1" w15:restartNumberingAfterBreak="0">
     <w:nsid w:val="7CB33F0D"/>
     <w:multiLevelType w:val="hybridMultilevel"/>
     <w:tmpl w:val="778A7C78"/>
@@ -1216,6 +1936,9 @@
     </w:lvl>
   </w:abstractNum>
   <w:num w:numId="1" w16cid:durableId="763496906">
+    <w:abstractNumId w:val="1"/>
+  </w:num>
+  <w:num w:numId="2" w16cid:durableId="2077389973">
     <w:abstractNumId w:val="0"/>
   </w:num>
 </w:numbering>
@@ -1971,6 +2694,45 @@
       <w:szCs w:val="20"/>
     </w:rPr>
   </w:style>
+  <w:style w:type="paragraph" w:styleId="FootnoteText">
+    <w:name w:val="footnote text"/>
+    <w:basedOn w:val="Normal"/>
+    <w:link w:val="FootnoteTextChar"/>
+    <w:uiPriority w:val="99"/>
+    <w:semiHidden/>
+    <w:unhideWhenUsed/>
+    <w:rsid w:val="00A22B19"/>
+    <w:pPr>
+      <w:spacing w:after="0"/>
+    </w:pPr>
+    <w:rPr>
+      <w:sz w:val="20"/>
+      <w:szCs w:val="20"/>
+    </w:rPr>
+  </w:style>
+  <w:style w:type="character" w:customStyle="1" w:styleId="FootnoteTextChar">
+    <w:name w:val="Footnote Text Char"/>
+    <w:basedOn w:val="DefaultParagraphFont"/>
+    <w:link w:val="FootnoteText"/>
+    <w:uiPriority w:val="99"/>
+    <w:semiHidden/>
+    <w:rsid w:val="00A22B19"/>
+    <w:rPr>
+      <w:sz w:val="20"/>
+      <w:szCs w:val="20"/>
+    </w:rPr>
+  </w:style>
+  <w:style w:type="character" w:styleId="FootnoteReference">
+    <w:name w:val="footnote reference"/>
+    <w:basedOn w:val="DefaultParagraphFont"/>
+    <w:uiPriority w:val="99"/>
+    <w:semiHidden/>
+    <w:unhideWhenUsed/>
+    <w:rsid w:val="00A22B19"/>
+    <w:rPr>
+      <w:vertAlign w:val="superscript"/>
+    </w:rPr>
+  </w:style>
 </w:styles>
 </file>
 
@@ -2267,4 +3029,16 @@
     </a:ext>
   </a:extLst>
 </a:theme>
+</file>
+
+<file path=customXml/item1.xml><?xml version="1.0" encoding="utf-8"?>
+<b:Sources xmlns:b="http://schemas.openxmlformats.org/officeDocument/2006/bibliography" xmlns="http://schemas.openxmlformats.org/officeDocument/2006/bibliography" SelectedStyle="/APASixthEditionOfficeOnline.xsl" StyleName="APA" Version="6"/>
+</file>
+
+<file path=customXml/itemProps1.xml><?xml version="1.0" encoding="utf-8"?>
+<ds:datastoreItem xmlns:ds="http://schemas.openxmlformats.org/officeDocument/2006/customXml" ds:itemID="{DC743309-EDAD-CF42-BCAF-04F99F076FAD}">
+  <ds:schemaRefs>
+    <ds:schemaRef ds:uri="http://schemas.openxmlformats.org/officeDocument/2006/bibliography"/>
+  </ds:schemaRefs>
+</ds:datastoreItem>
 </file>
</xml_diff>

<commit_message>
Added Clark and Rothberg paper to the lit review, but need to add Zotero citation
</commit_message>
<xml_diff>
--- a/Literature/Lit_Review.docx
+++ b/Literature/Lit_Review.docx
@@ -1,6 +1,6 @@
 
 <file path=word/document.xml><?xml version="1.0" encoding="utf-8"?>
-<w:document xmlns:wpc="http://schemas.microsoft.com/office/word/2010/wordprocessingCanvas" xmlns:cx="http://schemas.microsoft.com/office/drawing/2014/chartex" xmlns:cx1="http://schemas.microsoft.com/office/drawing/2015/9/8/chartex" xmlns:cx2="http://schemas.microsoft.com/office/drawing/2015/10/21/chartex" xmlns:cx3="http://schemas.microsoft.com/office/drawing/2016/5/9/chartex" xmlns:cx4="http://schemas.microsoft.com/office/drawing/2016/5/10/chartex" xmlns:cx5="http://schemas.microsoft.com/office/drawing/2016/5/11/chartex" xmlns:cx6="http://schemas.microsoft.com/office/drawing/2016/5/12/chartex" xmlns:cx7="http://schemas.microsoft.com/office/drawing/2016/5/13/chartex" xmlns:cx8="http://schemas.microsoft.com/office/drawing/2016/5/14/chartex" xmlns:mc="http://schemas.openxmlformats.org/markup-compatibility/2006" xmlns:aink="http://schemas.microsoft.com/office/drawing/2016/ink" xmlns:am3d="http://schemas.microsoft.com/office/drawing/2017/model3d" xmlns:o="urn:schemas-microsoft-com:office:office" xmlns:oel="http://schemas.microsoft.com/office/2019/extlst" xmlns:r="http://schemas.openxmlformats.org/officeDocument/2006/relationships" xmlns:m="http://schemas.openxmlformats.org/officeDocument/2006/math" xmlns:v="urn:schemas-microsoft-com:vml" xmlns:wp14="http://schemas.microsoft.com/office/word/2010/wordprocessingDrawing" xmlns:wp="http://schemas.openxmlformats.org/drawingml/2006/wordprocessingDrawing" xmlns:w10="urn:schemas-microsoft-com:office:word" xmlns:w="http://schemas.openxmlformats.org/wordprocessingml/2006/main" xmlns:w14="http://schemas.microsoft.com/office/word/2010/wordml" xmlns:w15="http://schemas.microsoft.com/office/word/2012/wordml" xmlns:w16cex="http://schemas.microsoft.com/office/word/2018/wordml/cex" xmlns:w16cid="http://schemas.microsoft.com/office/word/2016/wordml/cid" xmlns:w16="http://schemas.microsoft.com/office/word/2018/wordml" xmlns:w16sdtdh="http://schemas.microsoft.com/office/word/2020/wordml/sdtdatahash" xmlns:w16se="http://schemas.microsoft.com/office/word/2015/wordml/symex" xmlns:wpg="http://schemas.microsoft.com/office/word/2010/wordprocessingGroup" xmlns:wpi="http://schemas.microsoft.com/office/word/2010/wordprocessingInk" xmlns:wne="http://schemas.microsoft.com/office/word/2006/wordml" xmlns:wps="http://schemas.microsoft.com/office/word/2010/wordprocessingShape" mc:Ignorable="w14 w15 w16se w16cid w16 w16cex w16sdtdh wp14">
+<w:document xmlns:wpc="http://schemas.microsoft.com/office/word/2010/wordprocessingCanvas" xmlns:cx="http://schemas.microsoft.com/office/drawing/2014/chartex" xmlns:cx1="http://schemas.microsoft.com/office/drawing/2015/9/8/chartex" xmlns:cx2="http://schemas.microsoft.com/office/drawing/2015/10/21/chartex" xmlns:cx3="http://schemas.microsoft.com/office/drawing/2016/5/9/chartex" xmlns:cx4="http://schemas.microsoft.com/office/drawing/2016/5/10/chartex" xmlns:cx5="http://schemas.microsoft.com/office/drawing/2016/5/11/chartex" xmlns:cx6="http://schemas.microsoft.com/office/drawing/2016/5/12/chartex" xmlns:cx7="http://schemas.microsoft.com/office/drawing/2016/5/13/chartex" xmlns:cx8="http://schemas.microsoft.com/office/drawing/2016/5/14/chartex" xmlns:mc="http://schemas.openxmlformats.org/markup-compatibility/2006" xmlns:aink="http://schemas.microsoft.com/office/drawing/2016/ink" xmlns:am3d="http://schemas.microsoft.com/office/drawing/2017/model3d" xmlns:o="urn:schemas-microsoft-com:office:office" xmlns:r="http://schemas.openxmlformats.org/officeDocument/2006/relationships" xmlns:m="http://schemas.openxmlformats.org/officeDocument/2006/math" xmlns:v="urn:schemas-microsoft-com:vml" xmlns:wp14="http://schemas.microsoft.com/office/word/2010/wordprocessingDrawing" xmlns:wp="http://schemas.openxmlformats.org/drawingml/2006/wordprocessingDrawing" xmlns:w10="urn:schemas-microsoft-com:office:word" xmlns:w="http://schemas.openxmlformats.org/wordprocessingml/2006/main" xmlns:w14="http://schemas.microsoft.com/office/word/2010/wordml" xmlns:w15="http://schemas.microsoft.com/office/word/2012/wordml" xmlns:w16cex="http://schemas.microsoft.com/office/word/2018/wordml/cex" xmlns:w16cid="http://schemas.microsoft.com/office/word/2016/wordml/cid" xmlns:w16="http://schemas.microsoft.com/office/word/2018/wordml" xmlns:w16sdtdh="http://schemas.microsoft.com/office/word/2020/wordml/sdtdatahash" xmlns:w16se="http://schemas.microsoft.com/office/word/2015/wordml/symex" xmlns:wpg="http://schemas.microsoft.com/office/word/2010/wordprocessingGroup" xmlns:wpi="http://schemas.microsoft.com/office/word/2010/wordprocessingInk" xmlns:wne="http://schemas.microsoft.com/office/word/2006/wordml" xmlns:wps="http://schemas.microsoft.com/office/word/2010/wordprocessingShape" mc:Ignorable="w14 w15 w16se w16cid w16 w16cex w16sdtdh wp14">
   <w:body>
     <w:p>
       <w:pPr>
@@ -491,15 +491,7 @@
         <w:t xml:space="preserve">One very interesting note: they control for </w:t>
       </w:r>
       <w:r>
-        <w:t>median local household income and still find that this inequality dynamic persists (</w:t>
-      </w:r>
-      <w:proofErr w:type="gramStart"/>
-      <w:r>
-        <w:t>i.e.</w:t>
-      </w:r>
-      <w:proofErr w:type="gramEnd"/>
-      <w:r>
-        <w:t xml:space="preserve"> that lenders seem to respond to where one falls in the local income distribution more than simply nominal income). </w:t>
+        <w:t xml:space="preserve">median local household income and still find that this inequality dynamic persists (i.e. that lenders seem to respond to where one falls in the local income distribution more than simply nominal income). </w:t>
       </w:r>
     </w:p>
     <w:p>
@@ -648,73 +640,7 @@
           <w:sz w:val="22"/>
           <w:szCs w:val="22"/>
         </w:rPr>
-        <w:t xml:space="preserve">This paper examines racial and ethnic differences in </w:t>
-      </w:r>
-      <w:proofErr w:type="gramStart"/>
-      <w:r>
-        <w:rPr>
-          <w:rFonts w:eastAsiaTheme="minorEastAsia"/>
-          <w:color w:val="5A5A5A" w:themeColor="text1" w:themeTint="A5"/>
-          <w:spacing w:val="15"/>
-          <w:sz w:val="22"/>
-          <w:szCs w:val="22"/>
-        </w:rPr>
-        <w:t>high cost</w:t>
-      </w:r>
-      <w:proofErr w:type="gramEnd"/>
-      <w:r>
-        <w:rPr>
-          <w:rFonts w:eastAsiaTheme="minorEastAsia"/>
-          <w:color w:val="5A5A5A" w:themeColor="text1" w:themeTint="A5"/>
-          <w:spacing w:val="15"/>
-          <w:sz w:val="22"/>
-          <w:szCs w:val="22"/>
-        </w:rPr>
-        <w:t xml:space="preserve"> mortgage lending in seven diverse metropolitan areas from 2004-2007. Even after controlling for credit score and other key risk factors, </w:t>
-      </w:r>
-      <w:proofErr w:type="gramStart"/>
-      <w:r>
-        <w:rPr>
-          <w:rFonts w:eastAsiaTheme="minorEastAsia"/>
-          <w:color w:val="5A5A5A" w:themeColor="text1" w:themeTint="A5"/>
-          <w:spacing w:val="15"/>
-          <w:sz w:val="22"/>
-          <w:szCs w:val="22"/>
-        </w:rPr>
-        <w:t>African-American</w:t>
-      </w:r>
-      <w:proofErr w:type="gramEnd"/>
-      <w:r>
-        <w:rPr>
-          <w:rFonts w:eastAsiaTheme="minorEastAsia"/>
-          <w:color w:val="5A5A5A" w:themeColor="text1" w:themeTint="A5"/>
-          <w:spacing w:val="15"/>
-          <w:sz w:val="22"/>
-          <w:szCs w:val="22"/>
-        </w:rPr>
-        <w:t xml:space="preserve"> and Hispanic home buyers are 105 and 78 percent more likely to have high cost mortgages for home purchases. The increased incidence of </w:t>
-      </w:r>
-      <w:proofErr w:type="gramStart"/>
-      <w:r>
-        <w:rPr>
-          <w:rFonts w:eastAsiaTheme="minorEastAsia"/>
-          <w:color w:val="5A5A5A" w:themeColor="text1" w:themeTint="A5"/>
-          <w:spacing w:val="15"/>
-          <w:sz w:val="22"/>
-          <w:szCs w:val="22"/>
-        </w:rPr>
-        <w:t>high cost</w:t>
-      </w:r>
-      <w:proofErr w:type="gramEnd"/>
-      <w:r>
-        <w:rPr>
-          <w:rFonts w:eastAsiaTheme="minorEastAsia"/>
-          <w:color w:val="5A5A5A" w:themeColor="text1" w:themeTint="A5"/>
-          <w:spacing w:val="15"/>
-          <w:sz w:val="22"/>
-          <w:szCs w:val="22"/>
-        </w:rPr>
-        <w:t xml:space="preserve"> mortgages is attributable to both sorting across lenders (60-65 percent) and differential treatment of equally qualified borrowers by lenders (35-40 percent). The vast majority of the racial and ethnic differences across lender can be explained by a single measure of the lender’s foreclosure risk and most of the within-lender differences are concentrated at high-risk lenders. Thus, differential exposure to </w:t>
+        <w:t xml:space="preserve">This paper examines racial and ethnic differences in high cost mortgage lending in seven diverse metropolitan areas from 2004-2007. Even after controlling for credit score and other key risk factors, African-American and Hispanic home buyers are 105 and 78 percent more likely to have high cost mortgages for home purchases. The increased incidence of high cost mortgages is attributable to both sorting across lenders (60-65 percent) and differential treatment of equally qualified borrowers by lenders (35-40 percent). The vast majority of the racial and ethnic differences across lender can be explained by a single measure of the lender’s foreclosure risk and most of the within-lender differences are concentrated at high-risk lenders. Thus, differential exposure to </w:t>
       </w:r>
       <w:r>
         <w:rPr>
@@ -725,29 +651,7 @@
           <w:szCs w:val="22"/>
         </w:rPr>
         <w:lastRenderedPageBreak/>
-        <w:t xml:space="preserve">high-risk lenders combined with the differential treatment by these lenders explains almost all of the racial and ethnic differences in </w:t>
-      </w:r>
-      <w:proofErr w:type="gramStart"/>
-      <w:r>
-        <w:rPr>
-          <w:rFonts w:eastAsiaTheme="minorEastAsia"/>
-          <w:color w:val="5A5A5A" w:themeColor="text1" w:themeTint="A5"/>
-          <w:spacing w:val="15"/>
-          <w:sz w:val="22"/>
-          <w:szCs w:val="22"/>
-        </w:rPr>
-        <w:t>high cost</w:t>
-      </w:r>
-      <w:proofErr w:type="gramEnd"/>
-      <w:r>
-        <w:rPr>
-          <w:rFonts w:eastAsiaTheme="minorEastAsia"/>
-          <w:color w:val="5A5A5A" w:themeColor="text1" w:themeTint="A5"/>
-          <w:spacing w:val="15"/>
-          <w:sz w:val="22"/>
-          <w:szCs w:val="22"/>
-        </w:rPr>
-        <w:t xml:space="preserve"> mortgage borrowing.</w:t>
+        <w:t>high-risk lenders combined with the differential treatment by these lenders explains almost all of the racial and ethnic differences in high cost mortgage borrowing.</w:t>
       </w:r>
     </w:p>
     <w:p>
@@ -932,89 +836,7 @@
           <w:sz w:val="22"/>
           <w:szCs w:val="22"/>
         </w:rPr>
-        <w:t xml:space="preserve">This paper examines how </w:t>
-      </w:r>
-      <w:r>
-        <w:rPr>
-          <w:rFonts w:eastAsiaTheme="minorEastAsia"/>
-          <w:color w:val="5A5A5A" w:themeColor="text1" w:themeTint="A5"/>
-          <w:spacing w:val="15"/>
-          <w:sz w:val="22"/>
-          <w:szCs w:val="22"/>
-        </w:rPr>
-        <w:t>high-cost</w:t>
-      </w:r>
-      <w:r>
-        <w:rPr>
-          <w:rFonts w:eastAsiaTheme="minorEastAsia"/>
-          <w:color w:val="5A5A5A" w:themeColor="text1" w:themeTint="A5"/>
-          <w:spacing w:val="15"/>
-          <w:sz w:val="22"/>
-          <w:szCs w:val="22"/>
-        </w:rPr>
-        <w:t xml:space="preserve"> mortgage lending varies by race and ethnicity. It uses a unique panel data that matches a representative sample of mortgages in seven large metropolitan markets between 2004 and 2008 to public records of housing transactions and proprietary credit reporting data. The results reveal a significantly higher incidence of high costs loans for </w:t>
-      </w:r>
-      <w:r>
-        <w:rPr>
-          <w:rFonts w:eastAsiaTheme="minorEastAsia"/>
-          <w:color w:val="5A5A5A" w:themeColor="text1" w:themeTint="A5"/>
-          <w:spacing w:val="15"/>
-          <w:sz w:val="22"/>
-          <w:szCs w:val="22"/>
-        </w:rPr>
-        <w:t>African American</w:t>
-      </w:r>
-      <w:r>
-        <w:rPr>
-          <w:rFonts w:eastAsiaTheme="minorEastAsia"/>
-          <w:color w:val="5A5A5A" w:themeColor="text1" w:themeTint="A5"/>
-          <w:spacing w:val="15"/>
-          <w:sz w:val="22"/>
-          <w:szCs w:val="22"/>
-        </w:rPr>
-        <w:t xml:space="preserve"> and Hispanic borrowers even after controlling for key mortgage risk factors: they have a 7.7 and 6.2 percentage point higher likelihood of a </w:t>
-      </w:r>
-      <w:r>
-        <w:rPr>
-          <w:rFonts w:eastAsiaTheme="minorEastAsia"/>
-          <w:color w:val="5A5A5A" w:themeColor="text1" w:themeTint="A5"/>
-          <w:spacing w:val="15"/>
-          <w:sz w:val="22"/>
-          <w:szCs w:val="22"/>
-        </w:rPr>
-        <w:t>high-cost</w:t>
-      </w:r>
-      <w:r>
-        <w:rPr>
-          <w:rFonts w:eastAsiaTheme="minorEastAsia"/>
-          <w:color w:val="5A5A5A" w:themeColor="text1" w:themeTint="A5"/>
-          <w:spacing w:val="15"/>
-          <w:sz w:val="22"/>
-          <w:szCs w:val="22"/>
-        </w:rPr>
-        <w:t xml:space="preserve"> loan, respectively, in the home purchase market relative to an overall incidence of 14.8 percent among all home purchase mortgages. Significant racial and ethnic differences are widespread throughout the market – they are present (</w:t>
-      </w:r>
-      <w:proofErr w:type="spellStart"/>
-      <w:r>
-        <w:rPr>
-          <w:rFonts w:eastAsiaTheme="minorEastAsia"/>
-          <w:color w:val="5A5A5A" w:themeColor="text1" w:themeTint="A5"/>
-          <w:spacing w:val="15"/>
-          <w:sz w:val="22"/>
-          <w:szCs w:val="22"/>
-        </w:rPr>
-        <w:t>i</w:t>
-      </w:r>
-      <w:proofErr w:type="spellEnd"/>
-      <w:r>
-        <w:rPr>
-          <w:rFonts w:eastAsiaTheme="minorEastAsia"/>
-          <w:color w:val="5A5A5A" w:themeColor="text1" w:themeTint="A5"/>
-          <w:spacing w:val="15"/>
-          <w:sz w:val="22"/>
-          <w:szCs w:val="22"/>
-        </w:rPr>
-        <w:t>) in each metro area, (ii) across high and low risk borrowers, and (iii) regardless of the age of the borrower. These differences are reduced by 60 percent with the inclusion of lender fixed effects, implying that a significant portion of the estimated market-wide racial differences can be attributed to differential access to (or sorting across) mortgage lenders.</w:t>
+        <w:t>This paper examines how high-cost mortgage lending varies by race and ethnicity. It uses a unique panel data that matches a representative sample of mortgages in seven large metropolitan markets between 2004 and 2008 to public records of housing transactions and proprietary credit reporting data. The results reveal a significantly higher incidence of high costs loans for African American and Hispanic borrowers even after controlling for key mortgage risk factors: they have a 7.7 and 6.2 percentage point higher likelihood of a high-cost loan, respectively, in the home purchase market relative to an overall incidence of 14.8 percent among all home purchase mortgages. Significant racial and ethnic differences are widespread throughout the market – they are present (i) in each metro area, (ii) across high and low risk borrowers, and (iii) regardless of the age of the borrower. These differences are reduced by 60 percent with the inclusion of lender fixed effects, implying that a significant portion of the estimated market-wide racial differences can be attributed to differential access to (or sorting across) mortgage lenders.</w:t>
       </w:r>
     </w:p>
     <w:p>
@@ -1308,6 +1130,392 @@
           <w:szCs w:val="22"/>
         </w:rPr>
         <w:t xml:space="preserve">Also, specifies the LTV bins used. So useful. </w:t>
+      </w:r>
+    </w:p>
+    <w:p>
+      <w:pPr>
+        <w:tabs>
+          <w:tab w:val="left" w:pos="916"/>
+          <w:tab w:val="left" w:pos="1832"/>
+          <w:tab w:val="left" w:pos="2748"/>
+          <w:tab w:val="left" w:pos="3664"/>
+          <w:tab w:val="left" w:pos="4580"/>
+          <w:tab w:val="left" w:pos="5496"/>
+          <w:tab w:val="left" w:pos="6412"/>
+          <w:tab w:val="left" w:pos="7328"/>
+          <w:tab w:val="left" w:pos="8244"/>
+          <w:tab w:val="left" w:pos="9160"/>
+          <w:tab w:val="left" w:pos="10076"/>
+          <w:tab w:val="left" w:pos="10992"/>
+          <w:tab w:val="left" w:pos="11908"/>
+          <w:tab w:val="left" w:pos="12824"/>
+          <w:tab w:val="left" w:pos="13740"/>
+          <w:tab w:val="left" w:pos="14656"/>
+        </w:tabs>
+        <w:spacing w:after="0"/>
+        <w:rPr>
+          <w:rFonts w:asciiTheme="majorHAnsi" w:eastAsiaTheme="majorEastAsia" w:hAnsiTheme="majorHAnsi" w:cstheme="majorBidi"/>
+          <w:color w:val="2F5496" w:themeColor="accent1" w:themeShade="BF"/>
+          <w:sz w:val="26"/>
+          <w:szCs w:val="26"/>
+        </w:rPr>
+      </w:pPr>
+      <w:r>
+        <w:rPr>
+          <w:rFonts w:asciiTheme="majorHAnsi" w:eastAsiaTheme="majorEastAsia" w:hAnsiTheme="majorHAnsi" w:cstheme="majorBidi"/>
+          <w:color w:val="2F5496" w:themeColor="accent1" w:themeShade="BF"/>
+          <w:sz w:val="26"/>
+          <w:szCs w:val="26"/>
+        </w:rPr>
+        <w:t>Mortgage Pricing and Race: Evidence from</w:t>
+      </w:r>
+      <w:r>
+        <w:rPr>
+          <w:rFonts w:asciiTheme="majorHAnsi" w:eastAsiaTheme="majorEastAsia" w:hAnsiTheme="majorHAnsi" w:cstheme="majorBidi"/>
+          <w:color w:val="2F5496" w:themeColor="accent1" w:themeShade="BF"/>
+          <w:sz w:val="26"/>
+          <w:szCs w:val="26"/>
+        </w:rPr>
+        <w:t xml:space="preserve"> </w:t>
+      </w:r>
+      <w:r>
+        <w:rPr>
+          <w:rFonts w:asciiTheme="majorHAnsi" w:eastAsiaTheme="majorEastAsia" w:hAnsiTheme="majorHAnsi" w:cstheme="majorBidi"/>
+          <w:color w:val="2F5496" w:themeColor="accent1" w:themeShade="BF"/>
+          <w:sz w:val="26"/>
+          <w:szCs w:val="26"/>
+        </w:rPr>
+        <w:t>the Northeast</w:t>
+      </w:r>
+      <w:r>
+        <w:rPr>
+          <w:rFonts w:asciiTheme="majorHAnsi" w:eastAsiaTheme="majorEastAsia" w:hAnsiTheme="majorHAnsi" w:cstheme="majorBidi"/>
+          <w:color w:val="2F5496" w:themeColor="accent1" w:themeShade="BF"/>
+          <w:sz w:val="26"/>
+          <w:szCs w:val="26"/>
+        </w:rPr>
+        <w:t xml:space="preserve"> (NEED TO ZOTERO THIS)</w:t>
+      </w:r>
+    </w:p>
+    <w:p>
+      <w:pPr>
+        <w:rPr>
+          <w:rFonts w:eastAsiaTheme="minorEastAsia"/>
+          <w:color w:val="5A5A5A" w:themeColor="text1" w:themeTint="A5"/>
+          <w:spacing w:val="15"/>
+          <w:sz w:val="22"/>
+          <w:szCs w:val="22"/>
+        </w:rPr>
+      </w:pPr>
+      <w:r>
+        <w:rPr>
+          <w:rFonts w:eastAsiaTheme="minorEastAsia"/>
+          <w:b/>
+          <w:bCs/>
+          <w:sz w:val="22"/>
+          <w:szCs w:val="22"/>
+        </w:rPr>
+        <w:t>Abstract</w:t>
+      </w:r>
+      <w:r>
+        <w:rPr>
+          <w:rFonts w:asciiTheme="majorHAnsi" w:eastAsiaTheme="majorEastAsia" w:hAnsiTheme="majorHAnsi" w:cstheme="majorBidi"/>
+          <w:color w:val="2F5496" w:themeColor="accent1" w:themeShade="BF"/>
+          <w:sz w:val="26"/>
+          <w:szCs w:val="26"/>
+        </w:rPr>
+        <w:t xml:space="preserve"> </w:t>
+      </w:r>
+      <w:r>
+        <w:rPr>
+          <w:rFonts w:eastAsiaTheme="minorEastAsia"/>
+          <w:color w:val="5A5A5A" w:themeColor="text1" w:themeTint="A5"/>
+          <w:spacing w:val="15"/>
+          <w:sz w:val="22"/>
+          <w:szCs w:val="22"/>
+        </w:rPr>
+        <w:t>The putative existence of race-based discrimination in mortgage pricing is both a</w:t>
+      </w:r>
+      <w:r>
+        <w:rPr>
+          <w:rFonts w:eastAsiaTheme="minorEastAsia"/>
+          <w:color w:val="5A5A5A" w:themeColor="text1" w:themeTint="A5"/>
+          <w:spacing w:val="15"/>
+          <w:sz w:val="22"/>
+          <w:szCs w:val="22"/>
+        </w:rPr>
+        <w:t xml:space="preserve"> </w:t>
+      </w:r>
+      <w:r>
+        <w:rPr>
+          <w:rFonts w:eastAsiaTheme="minorEastAsia"/>
+          <w:color w:val="5A5A5A" w:themeColor="text1" w:themeTint="A5"/>
+          <w:spacing w:val="15"/>
+          <w:sz w:val="22"/>
+          <w:szCs w:val="22"/>
+        </w:rPr>
+        <w:t>scholarly and societal concern. Efforts to assess discrimination empirically, however,</w:t>
+      </w:r>
+      <w:r>
+        <w:rPr>
+          <w:rFonts w:eastAsiaTheme="minorEastAsia"/>
+          <w:color w:val="5A5A5A" w:themeColor="text1" w:themeTint="A5"/>
+          <w:spacing w:val="15"/>
+          <w:sz w:val="22"/>
+          <w:szCs w:val="22"/>
+        </w:rPr>
+        <w:t xml:space="preserve"> </w:t>
+      </w:r>
+      <w:r>
+        <w:rPr>
+          <w:rFonts w:eastAsiaTheme="minorEastAsia"/>
+          <w:color w:val="5A5A5A" w:themeColor="text1" w:themeTint="A5"/>
+          <w:spacing w:val="15"/>
+          <w:sz w:val="22"/>
+          <w:szCs w:val="22"/>
+        </w:rPr>
+        <w:t>are typically plagued by omitted variables, which leave any evidence of discrimination</w:t>
+      </w:r>
+      <w:r>
+        <w:rPr>
+          <w:rFonts w:eastAsiaTheme="minorEastAsia"/>
+          <w:color w:val="5A5A5A" w:themeColor="text1" w:themeTint="A5"/>
+          <w:spacing w:val="15"/>
+          <w:sz w:val="22"/>
+          <w:szCs w:val="22"/>
+        </w:rPr>
+        <w:t xml:space="preserve"> </w:t>
+      </w:r>
+      <w:r>
+        <w:rPr>
+          <w:rFonts w:eastAsiaTheme="minorEastAsia"/>
+          <w:color w:val="5A5A5A" w:themeColor="text1" w:themeTint="A5"/>
+          <w:spacing w:val="15"/>
+          <w:sz w:val="22"/>
+          <w:szCs w:val="22"/>
+        </w:rPr>
+        <w:t>open to interpretation. We take a two-pronged approach to the problem.</w:t>
+      </w:r>
+      <w:r>
+        <w:rPr>
+          <w:rFonts w:eastAsiaTheme="minorEastAsia"/>
+          <w:color w:val="5A5A5A" w:themeColor="text1" w:themeTint="A5"/>
+          <w:spacing w:val="15"/>
+          <w:sz w:val="22"/>
+          <w:szCs w:val="22"/>
+        </w:rPr>
+        <w:t xml:space="preserve"> </w:t>
+      </w:r>
+      <w:r>
+        <w:rPr>
+          <w:rFonts w:eastAsiaTheme="minorEastAsia"/>
+          <w:color w:val="5A5A5A" w:themeColor="text1" w:themeTint="A5"/>
+          <w:spacing w:val="15"/>
+          <w:sz w:val="22"/>
+          <w:szCs w:val="22"/>
+        </w:rPr>
+        <w:t>First, we analyze a dataset comprising discretionary mortgage fees collected by</w:t>
+      </w:r>
+      <w:r>
+        <w:rPr>
+          <w:rFonts w:eastAsiaTheme="minorEastAsia"/>
+          <w:color w:val="5A5A5A" w:themeColor="text1" w:themeTint="A5"/>
+          <w:spacing w:val="15"/>
+          <w:sz w:val="22"/>
+          <w:szCs w:val="22"/>
+        </w:rPr>
+        <w:t xml:space="preserve"> </w:t>
+      </w:r>
+      <w:r>
+        <w:rPr>
+          <w:rFonts w:eastAsiaTheme="minorEastAsia"/>
+          <w:color w:val="5A5A5A" w:themeColor="text1" w:themeTint="A5"/>
+          <w:spacing w:val="15"/>
+          <w:sz w:val="22"/>
+          <w:szCs w:val="22"/>
+        </w:rPr>
+        <w:t>brokers working for a brokerage company. Mortgage brokers are intermediaries</w:t>
+      </w:r>
+      <w:r>
+        <w:rPr>
+          <w:rFonts w:eastAsiaTheme="minorEastAsia"/>
+          <w:color w:val="5A5A5A" w:themeColor="text1" w:themeTint="A5"/>
+          <w:spacing w:val="15"/>
+          <w:sz w:val="22"/>
+          <w:szCs w:val="22"/>
+        </w:rPr>
+        <w:t xml:space="preserve"> </w:t>
+      </w:r>
+      <w:r>
+        <w:rPr>
+          <w:rFonts w:eastAsiaTheme="minorEastAsia"/>
+          <w:color w:val="5A5A5A" w:themeColor="text1" w:themeTint="A5"/>
+          <w:spacing w:val="15"/>
+          <w:sz w:val="22"/>
+          <w:szCs w:val="22"/>
+        </w:rPr>
+        <w:t>between lenders and borrowers; they neither approve loans nor share in the risk of</w:t>
+      </w:r>
+      <w:r>
+        <w:rPr>
+          <w:rFonts w:eastAsiaTheme="minorEastAsia"/>
+          <w:color w:val="5A5A5A" w:themeColor="text1" w:themeTint="A5"/>
+          <w:spacing w:val="15"/>
+          <w:sz w:val="22"/>
+          <w:szCs w:val="22"/>
+        </w:rPr>
+        <w:t xml:space="preserve"> </w:t>
+      </w:r>
+      <w:r>
+        <w:rPr>
+          <w:rFonts w:eastAsiaTheme="minorEastAsia"/>
+          <w:color w:val="5A5A5A" w:themeColor="text1" w:themeTint="A5"/>
+          <w:spacing w:val="15"/>
+          <w:sz w:val="22"/>
+          <w:szCs w:val="22"/>
+        </w:rPr>
+        <w:t>default. Variables that measure risk should therefore have no effect on these discretionary</w:t>
+      </w:r>
+      <w:r>
+        <w:rPr>
+          <w:rFonts w:eastAsiaTheme="minorEastAsia"/>
+          <w:color w:val="5A5A5A" w:themeColor="text1" w:themeTint="A5"/>
+          <w:spacing w:val="15"/>
+          <w:sz w:val="22"/>
+          <w:szCs w:val="22"/>
+        </w:rPr>
+        <w:t xml:space="preserve"> </w:t>
+      </w:r>
+      <w:r>
+        <w:rPr>
+          <w:rFonts w:eastAsiaTheme="minorEastAsia"/>
+          <w:color w:val="5A5A5A" w:themeColor="text1" w:themeTint="A5"/>
+          <w:spacing w:val="15"/>
+          <w:sz w:val="22"/>
+          <w:szCs w:val="22"/>
+        </w:rPr>
+        <w:t xml:space="preserve">fees, and indeed, we </w:t>
+      </w:r>
+      <w:r>
+        <w:rPr>
+          <w:rFonts w:eastAsiaTheme="minorEastAsia"/>
+          <w:color w:val="5A5A5A" w:themeColor="text1" w:themeTint="A5"/>
+          <w:spacing w:val="15"/>
+          <w:sz w:val="22"/>
+          <w:szCs w:val="22"/>
+        </w:rPr>
+        <w:lastRenderedPageBreak/>
+        <w:t>show that default risk as measured by credit scores have</w:t>
+      </w:r>
+      <w:r>
+        <w:rPr>
+          <w:rFonts w:eastAsiaTheme="minorEastAsia"/>
+          <w:color w:val="5A5A5A" w:themeColor="text1" w:themeTint="A5"/>
+          <w:spacing w:val="15"/>
+          <w:sz w:val="22"/>
+          <w:szCs w:val="22"/>
+        </w:rPr>
+        <w:t xml:space="preserve"> </w:t>
+      </w:r>
+      <w:r>
+        <w:rPr>
+          <w:rFonts w:eastAsiaTheme="minorEastAsia"/>
+          <w:color w:val="5A5A5A" w:themeColor="text1" w:themeTint="A5"/>
+          <w:spacing w:val="15"/>
+          <w:sz w:val="22"/>
+          <w:szCs w:val="22"/>
+        </w:rPr>
+        <w:t>no effect on discretionary pricing. Second, we perform a formal sensitivity analysis</w:t>
+      </w:r>
+      <w:r>
+        <w:rPr>
+          <w:rFonts w:eastAsiaTheme="minorEastAsia"/>
+          <w:color w:val="5A5A5A" w:themeColor="text1" w:themeTint="A5"/>
+          <w:spacing w:val="15"/>
+          <w:sz w:val="22"/>
+          <w:szCs w:val="22"/>
+        </w:rPr>
+        <w:t xml:space="preserve"> </w:t>
+      </w:r>
+      <w:r>
+        <w:rPr>
+          <w:rFonts w:eastAsiaTheme="minorEastAsia"/>
+          <w:color w:val="5A5A5A" w:themeColor="text1" w:themeTint="A5"/>
+          <w:spacing w:val="15"/>
+          <w:sz w:val="22"/>
+          <w:szCs w:val="22"/>
+        </w:rPr>
+        <w:t>that quantifies the impact of potentially omitted variables. Our results suggest</w:t>
+      </w:r>
+      <w:r>
+        <w:rPr>
+          <w:rFonts w:eastAsiaTheme="minorEastAsia"/>
+          <w:color w:val="5A5A5A" w:themeColor="text1" w:themeTint="A5"/>
+          <w:spacing w:val="15"/>
+          <w:sz w:val="22"/>
+          <w:szCs w:val="22"/>
+        </w:rPr>
+        <w:t xml:space="preserve"> </w:t>
+      </w:r>
+      <w:r>
+        <w:rPr>
+          <w:rFonts w:eastAsiaTheme="minorEastAsia"/>
+          <w:color w:val="5A5A5A" w:themeColor="text1" w:themeTint="A5"/>
+          <w:spacing w:val="15"/>
+          <w:sz w:val="22"/>
+          <w:szCs w:val="22"/>
+        </w:rPr>
+        <w:t>that minority borrowers pay more on average for mortgages than non-minorities,</w:t>
+      </w:r>
+      <w:r>
+        <w:rPr>
+          <w:rFonts w:eastAsiaTheme="minorEastAsia"/>
+          <w:color w:val="5A5A5A" w:themeColor="text1" w:themeTint="A5"/>
+          <w:spacing w:val="15"/>
+          <w:sz w:val="22"/>
+          <w:szCs w:val="22"/>
+        </w:rPr>
+        <w:t xml:space="preserve"> </w:t>
+      </w:r>
+      <w:r>
+        <w:rPr>
+          <w:rFonts w:eastAsiaTheme="minorEastAsia"/>
+          <w:color w:val="5A5A5A" w:themeColor="text1" w:themeTint="A5"/>
+          <w:spacing w:val="15"/>
+          <w:sz w:val="22"/>
+          <w:szCs w:val="22"/>
+        </w:rPr>
+        <w:t>and that this effect persists even in the presence of unmeasured confounders.</w:t>
+      </w:r>
+    </w:p>
+    <w:p>
+      <w:pPr>
+        <w:rPr>
+          <w:rFonts w:asciiTheme="majorHAnsi" w:eastAsiaTheme="majorEastAsia" w:hAnsiTheme="majorHAnsi" w:cstheme="majorBidi"/>
+          <w:color w:val="2F5496" w:themeColor="accent1" w:themeShade="BF"/>
+          <w:sz w:val="26"/>
+          <w:szCs w:val="26"/>
+        </w:rPr>
+      </w:pPr>
+      <w:r>
+        <w:rPr>
+          <w:rFonts w:eastAsiaTheme="minorEastAsia"/>
+          <w:b/>
+          <w:bCs/>
+          <w:sz w:val="22"/>
+          <w:szCs w:val="22"/>
+        </w:rPr>
+        <w:t>Notes</w:t>
+      </w:r>
+      <w:r>
+        <w:rPr>
+          <w:rFonts w:eastAsiaTheme="minorEastAsia"/>
+          <w:color w:val="5A5A5A" w:themeColor="text1" w:themeTint="A5"/>
+          <w:spacing w:val="15"/>
+          <w:sz w:val="22"/>
+          <w:szCs w:val="22"/>
+        </w:rPr>
+        <w:t xml:space="preserve"> The most useful part of this paper is that a significant part of the introduction effectively lists the different identification and research strategies for measuring discrimination. It also discusses the role of brokers in the mortgage process.</w:t>
       </w:r>
     </w:p>
     <w:p>
@@ -1499,153 +1707,67 @@
           <w:i/>
           <w:iCs/>
         </w:rPr>
-        <w:t xml:space="preserve">What Drives Racial and Ethnic Differences in </w:t>
-      </w:r>
-      <w:proofErr w:type="gramStart"/>
+        <w:t>What Drives Racial and Ethnic Differences in High Cost Mortgages? The Role of High Risk Lenders</w:t>
+      </w:r>
+      <w:r>
+        <w:rPr>
+          <w:rFonts w:ascii="Calibri" w:cs="Calibri"/>
+        </w:rPr>
+        <w:t xml:space="preserve"> (No. w22004; p. w22004). National Bureau of Economic Research. https://doi.org/10.3386/w22004</w:t>
+      </w:r>
+    </w:p>
+    <w:p>
+      <w:pPr>
+        <w:pStyle w:val="Bibliography"/>
+        <w:rPr>
+          <w:rFonts w:ascii="Calibri" w:cs="Calibri"/>
+        </w:rPr>
+      </w:pPr>
+      <w:r>
+        <w:rPr>
+          <w:rFonts w:ascii="Calibri" w:cs="Calibri"/>
+        </w:rPr>
+        <w:t xml:space="preserve">Coibion, O., Gorodnichenko, Y., Kudlyak, M., &amp; Mondragon, J. (2014). </w:t>
+      </w:r>
       <w:r>
         <w:rPr>
           <w:rFonts w:ascii="Calibri" w:cs="Calibri"/>
           <w:i/>
           <w:iCs/>
         </w:rPr>
-        <w:t>High Cost</w:t>
-      </w:r>
-      <w:proofErr w:type="gramEnd"/>
+        <w:t>Does Greater Inequality Lead to More Household Borrowing? New Evidence from Household Data</w:t>
+      </w:r>
+      <w:r>
+        <w:rPr>
+          <w:rFonts w:ascii="Calibri" w:cs="Calibri"/>
+        </w:rPr>
+        <w:t xml:space="preserve"> (No. w19850; p. w19850). National Bureau of Economic Research. https://doi.org/10.3386/w19850</w:t>
+      </w:r>
+    </w:p>
+    <w:p>
+      <w:pPr>
+        <w:pStyle w:val="Bibliography"/>
+        <w:rPr>
+          <w:rFonts w:ascii="Calibri" w:cs="Calibri"/>
+        </w:rPr>
+      </w:pPr>
+      <w:r>
+        <w:rPr>
+          <w:rFonts w:ascii="Calibri" w:cs="Calibri"/>
+        </w:rPr>
+        <w:t xml:space="preserve">Frame, W. S., Huang, R., Mayer, E., &amp; Sunderam, A. (2022). </w:t>
+      </w:r>
       <w:r>
         <w:rPr>
           <w:rFonts w:ascii="Calibri" w:cs="Calibri"/>
           <w:i/>
           <w:iCs/>
         </w:rPr>
-        <w:t xml:space="preserve"> Mortgages? The Role of </w:t>
-      </w:r>
-      <w:proofErr w:type="gramStart"/>
+        <w:t>The Impact of Minority Representation at Mortgage Lenders</w:t>
+      </w:r>
       <w:r>
         <w:rPr>
           <w:rFonts w:ascii="Calibri" w:cs="Calibri"/>
-          <w:i/>
-          <w:iCs/>
-        </w:rPr>
-        <w:t>High Risk</w:t>
-      </w:r>
-      <w:proofErr w:type="gramEnd"/>
-      <w:r>
-        <w:rPr>
-          <w:rFonts w:ascii="Calibri" w:cs="Calibri"/>
-          <w:i/>
-          <w:iCs/>
-        </w:rPr>
-        <w:t xml:space="preserve"> Lenders</w:t>
-      </w:r>
-      <w:r>
-        <w:rPr>
-          <w:rFonts w:ascii="Calibri" w:cs="Calibri"/>
-        </w:rPr>
-        <w:t xml:space="preserve"> (No. w22004; p. w22004). National Bureau of Economic Research. https://doi.org/10.3386/w22004</w:t>
-      </w:r>
-    </w:p>
-    <w:p>
-      <w:pPr>
-        <w:pStyle w:val="Bibliography"/>
-        <w:rPr>
-          <w:rFonts w:ascii="Calibri" w:cs="Calibri"/>
-        </w:rPr>
-      </w:pPr>
-      <w:proofErr w:type="spellStart"/>
-      <w:r>
-        <w:rPr>
-          <w:rFonts w:ascii="Calibri" w:cs="Calibri"/>
-        </w:rPr>
-        <w:t>Coibion</w:t>
-      </w:r>
-      <w:proofErr w:type="spellEnd"/>
-      <w:r>
-        <w:rPr>
-          <w:rFonts w:ascii="Calibri" w:cs="Calibri"/>
-        </w:rPr>
-        <w:t xml:space="preserve">, O., </w:t>
-      </w:r>
-      <w:proofErr w:type="spellStart"/>
-      <w:r>
-        <w:rPr>
-          <w:rFonts w:ascii="Calibri" w:cs="Calibri"/>
-        </w:rPr>
-        <w:t>Gorodnichenko</w:t>
-      </w:r>
-      <w:proofErr w:type="spellEnd"/>
-      <w:r>
-        <w:rPr>
-          <w:rFonts w:ascii="Calibri" w:cs="Calibri"/>
-        </w:rPr>
-        <w:t xml:space="preserve">, Y., </w:t>
-      </w:r>
-      <w:proofErr w:type="spellStart"/>
-      <w:r>
-        <w:rPr>
-          <w:rFonts w:ascii="Calibri" w:cs="Calibri"/>
-        </w:rPr>
-        <w:t>Kudlyak</w:t>
-      </w:r>
-      <w:proofErr w:type="spellEnd"/>
-      <w:r>
-        <w:rPr>
-          <w:rFonts w:ascii="Calibri" w:cs="Calibri"/>
-        </w:rPr>
-        <w:t xml:space="preserve">, M., &amp; Mondragon, J. (2014). </w:t>
-      </w:r>
-      <w:r>
-        <w:rPr>
-          <w:rFonts w:ascii="Calibri" w:cs="Calibri"/>
-          <w:i/>
-          <w:iCs/>
-        </w:rPr>
-        <w:t>Does Greater Inequality Lead to More Household Borrowing? New Evidence from Household Data</w:t>
-      </w:r>
-      <w:r>
-        <w:rPr>
-          <w:rFonts w:ascii="Calibri" w:cs="Calibri"/>
-        </w:rPr>
-        <w:t xml:space="preserve"> (No. w19850; p. w19850). National Bureau of Economic Research. https://doi.org/10.3386/w19850</w:t>
-      </w:r>
-    </w:p>
-    <w:p>
-      <w:pPr>
-        <w:pStyle w:val="Bibliography"/>
-        <w:rPr>
-          <w:rFonts w:ascii="Calibri" w:cs="Calibri"/>
-        </w:rPr>
-      </w:pPr>
-      <w:r>
-        <w:rPr>
-          <w:rFonts w:ascii="Calibri" w:cs="Calibri"/>
-        </w:rPr>
-        <w:t xml:space="preserve">Frame, W. S., Huang, R., Mayer, E., &amp; </w:t>
-      </w:r>
-      <w:proofErr w:type="spellStart"/>
-      <w:r>
-        <w:rPr>
-          <w:rFonts w:ascii="Calibri" w:cs="Calibri"/>
-        </w:rPr>
-        <w:t>Sunderam</w:t>
-      </w:r>
-      <w:proofErr w:type="spellEnd"/>
-      <w:r>
-        <w:rPr>
-          <w:rFonts w:ascii="Calibri" w:cs="Calibri"/>
-        </w:rPr>
-        <w:t xml:space="preserve">, A. (2022). </w:t>
-      </w:r>
-      <w:r>
-        <w:rPr>
-          <w:rFonts w:ascii="Calibri" w:cs="Calibri"/>
-          <w:i/>
-          <w:iCs/>
-        </w:rPr>
-        <w:t>The Impact of Minority Representation at Mortgage Lenders</w:t>
-      </w:r>
-      <w:r>
-        <w:rPr>
-          <w:rFonts w:ascii="Calibri" w:cs="Calibri"/>
         </w:rPr>
         <w:t xml:space="preserve"> (No. w30125; p. w30125). National Bureau of Economic Research. https://doi.org/10.3386/w30125</w:t>
       </w:r>
@@ -1656,6 +1778,12 @@
       </w:r>
     </w:p>
     <w:sectPr>
+      <w:headerReference w:type="even" r:id="rId8"/>
+      <w:headerReference w:type="default" r:id="rId9"/>
+      <w:footerReference w:type="even" r:id="rId10"/>
+      <w:footerReference w:type="default" r:id="rId11"/>
+      <w:headerReference w:type="first" r:id="rId12"/>
+      <w:footerReference w:type="first" r:id="rId13"/>
       <w:pgSz w:w="12240" w:h="15840"/>
       <w:pgMar w:top="1440" w:right="1440" w:bottom="1440" w:left="1440" w:header="720" w:footer="720" w:gutter="0"/>
       <w:cols w:space="720"/>
@@ -1666,7 +1794,7 @@
 </file>
 
 <file path=word/endnotes.xml><?xml version="1.0" encoding="utf-8"?>
-<w:endnotes xmlns:wpc="http://schemas.microsoft.com/office/word/2010/wordprocessingCanvas" xmlns:cx="http://schemas.microsoft.com/office/drawing/2014/chartex" xmlns:cx1="http://schemas.microsoft.com/office/drawing/2015/9/8/chartex" xmlns:cx2="http://schemas.microsoft.com/office/drawing/2015/10/21/chartex" xmlns:cx3="http://schemas.microsoft.com/office/drawing/2016/5/9/chartex" xmlns:cx4="http://schemas.microsoft.com/office/drawing/2016/5/10/chartex" xmlns:cx5="http://schemas.microsoft.com/office/drawing/2016/5/11/chartex" xmlns:cx6="http://schemas.microsoft.com/office/drawing/2016/5/12/chartex" xmlns:cx7="http://schemas.microsoft.com/office/drawing/2016/5/13/chartex" xmlns:cx8="http://schemas.microsoft.com/office/drawing/2016/5/14/chartex" xmlns:mc="http://schemas.openxmlformats.org/markup-compatibility/2006" xmlns:aink="http://schemas.microsoft.com/office/drawing/2016/ink" xmlns:am3d="http://schemas.microsoft.com/office/drawing/2017/model3d" xmlns:o="urn:schemas-microsoft-com:office:office" xmlns:oel="http://schemas.microsoft.com/office/2019/extlst" xmlns:r="http://schemas.openxmlformats.org/officeDocument/2006/relationships" xmlns:m="http://schemas.openxmlformats.org/officeDocument/2006/math" xmlns:v="urn:schemas-microsoft-com:vml" xmlns:wp14="http://schemas.microsoft.com/office/word/2010/wordprocessingDrawing" xmlns:wp="http://schemas.openxmlformats.org/drawingml/2006/wordprocessingDrawing" xmlns:w10="urn:schemas-microsoft-com:office:word" xmlns:w="http://schemas.openxmlformats.org/wordprocessingml/2006/main" xmlns:w14="http://schemas.microsoft.com/office/word/2010/wordml" xmlns:w15="http://schemas.microsoft.com/office/word/2012/wordml" xmlns:w16cex="http://schemas.microsoft.com/office/word/2018/wordml/cex" xmlns:w16cid="http://schemas.microsoft.com/office/word/2016/wordml/cid" xmlns:w16="http://schemas.microsoft.com/office/word/2018/wordml" xmlns:w16sdtdh="http://schemas.microsoft.com/office/word/2020/wordml/sdtdatahash" xmlns:w16se="http://schemas.microsoft.com/office/word/2015/wordml/symex" xmlns:wpg="http://schemas.microsoft.com/office/word/2010/wordprocessingGroup" xmlns:wpi="http://schemas.microsoft.com/office/word/2010/wordprocessingInk" xmlns:wne="http://schemas.microsoft.com/office/word/2006/wordml" xmlns:wps="http://schemas.microsoft.com/office/word/2010/wordprocessingShape" mc:Ignorable="w14 w15 w16se w16cid w16 w16cex w16sdtdh wp14">
+<w:endnotes xmlns:wpc="http://schemas.microsoft.com/office/word/2010/wordprocessingCanvas" xmlns:cx="http://schemas.microsoft.com/office/drawing/2014/chartex" xmlns:cx1="http://schemas.microsoft.com/office/drawing/2015/9/8/chartex" xmlns:cx2="http://schemas.microsoft.com/office/drawing/2015/10/21/chartex" xmlns:cx3="http://schemas.microsoft.com/office/drawing/2016/5/9/chartex" xmlns:cx4="http://schemas.microsoft.com/office/drawing/2016/5/10/chartex" xmlns:cx5="http://schemas.microsoft.com/office/drawing/2016/5/11/chartex" xmlns:cx6="http://schemas.microsoft.com/office/drawing/2016/5/12/chartex" xmlns:cx7="http://schemas.microsoft.com/office/drawing/2016/5/13/chartex" xmlns:cx8="http://schemas.microsoft.com/office/drawing/2016/5/14/chartex" xmlns:mc="http://schemas.openxmlformats.org/markup-compatibility/2006" xmlns:aink="http://schemas.microsoft.com/office/drawing/2016/ink" xmlns:am3d="http://schemas.microsoft.com/office/drawing/2017/model3d" xmlns:o="urn:schemas-microsoft-com:office:office" xmlns:r="http://schemas.openxmlformats.org/officeDocument/2006/relationships" xmlns:m="http://schemas.openxmlformats.org/officeDocument/2006/math" xmlns:v="urn:schemas-microsoft-com:vml" xmlns:wp14="http://schemas.microsoft.com/office/word/2010/wordprocessingDrawing" xmlns:wp="http://schemas.openxmlformats.org/drawingml/2006/wordprocessingDrawing" xmlns:w10="urn:schemas-microsoft-com:office:word" xmlns:w="http://schemas.openxmlformats.org/wordprocessingml/2006/main" xmlns:w14="http://schemas.microsoft.com/office/word/2010/wordml" xmlns:w15="http://schemas.microsoft.com/office/word/2012/wordml" xmlns:w16cex="http://schemas.microsoft.com/office/word/2018/wordml/cex" xmlns:w16cid="http://schemas.microsoft.com/office/word/2016/wordml/cid" xmlns:w16="http://schemas.microsoft.com/office/word/2018/wordml" xmlns:w16sdtdh="http://schemas.microsoft.com/office/word/2020/wordml/sdtdatahash" xmlns:w16se="http://schemas.microsoft.com/office/word/2015/wordml/symex" xmlns:wpg="http://schemas.microsoft.com/office/word/2010/wordprocessingGroup" xmlns:wpi="http://schemas.microsoft.com/office/word/2010/wordprocessingInk" xmlns:wne="http://schemas.microsoft.com/office/word/2006/wordml" xmlns:wps="http://schemas.microsoft.com/office/word/2010/wordprocessingShape" mc:Ignorable="w14 w15 w16se w16cid w16 w16cex w16sdtdh wp14">
   <w:endnote w:type="separator" w:id="-1">
     <w:p>
       <w:pPr>
@@ -1690,8 +1818,38 @@
 </w:endnotes>
 </file>
 
+<file path=word/footer1.xml><?xml version="1.0" encoding="utf-8"?>
+<w:ftr xmlns:wpc="http://schemas.microsoft.com/office/word/2010/wordprocessingCanvas" xmlns:cx="http://schemas.microsoft.com/office/drawing/2014/chartex" xmlns:cx1="http://schemas.microsoft.com/office/drawing/2015/9/8/chartex" xmlns:cx2="http://schemas.microsoft.com/office/drawing/2015/10/21/chartex" xmlns:cx3="http://schemas.microsoft.com/office/drawing/2016/5/9/chartex" xmlns:cx4="http://schemas.microsoft.com/office/drawing/2016/5/10/chartex" xmlns:cx5="http://schemas.microsoft.com/office/drawing/2016/5/11/chartex" xmlns:cx6="http://schemas.microsoft.com/office/drawing/2016/5/12/chartex" xmlns:cx7="http://schemas.microsoft.com/office/drawing/2016/5/13/chartex" xmlns:cx8="http://schemas.microsoft.com/office/drawing/2016/5/14/chartex" xmlns:mc="http://schemas.openxmlformats.org/markup-compatibility/2006" xmlns:aink="http://schemas.microsoft.com/office/drawing/2016/ink" xmlns:am3d="http://schemas.microsoft.com/office/drawing/2017/model3d" xmlns:o="urn:schemas-microsoft-com:office:office" xmlns:r="http://schemas.openxmlformats.org/officeDocument/2006/relationships" xmlns:m="http://schemas.openxmlformats.org/officeDocument/2006/math" xmlns:v="urn:schemas-microsoft-com:vml" xmlns:wp14="http://schemas.microsoft.com/office/word/2010/wordprocessingDrawing" xmlns:wp="http://schemas.openxmlformats.org/drawingml/2006/wordprocessingDrawing" xmlns:w10="urn:schemas-microsoft-com:office:word" xmlns:w="http://schemas.openxmlformats.org/wordprocessingml/2006/main" xmlns:w14="http://schemas.microsoft.com/office/word/2010/wordml" xmlns:w15="http://schemas.microsoft.com/office/word/2012/wordml" xmlns:w16cex="http://schemas.microsoft.com/office/word/2018/wordml/cex" xmlns:w16cid="http://schemas.microsoft.com/office/word/2016/wordml/cid" xmlns:w16="http://schemas.microsoft.com/office/word/2018/wordml" xmlns:w16sdtdh="http://schemas.microsoft.com/office/word/2020/wordml/sdtdatahash" xmlns:w16se="http://schemas.microsoft.com/office/word/2015/wordml/symex" xmlns:wpg="http://schemas.microsoft.com/office/word/2010/wordprocessingGroup" xmlns:wpi="http://schemas.microsoft.com/office/word/2010/wordprocessingInk" xmlns:wne="http://schemas.microsoft.com/office/word/2006/wordml" xmlns:wps="http://schemas.microsoft.com/office/word/2010/wordprocessingShape" mc:Ignorable="w14 w15 w16se w16cid w16 w16cex w16sdtdh wp14">
+  <w:p>
+    <w:pPr>
+      <w:pStyle w:val="Footer"/>
+    </w:pPr>
+  </w:p>
+</w:ftr>
+</file>
+
+<file path=word/footer2.xml><?xml version="1.0" encoding="utf-8"?>
+<w:ftr xmlns:wpc="http://schemas.microsoft.com/office/word/2010/wordprocessingCanvas" xmlns:cx="http://schemas.microsoft.com/office/drawing/2014/chartex" xmlns:cx1="http://schemas.microsoft.com/office/drawing/2015/9/8/chartex" xmlns:cx2="http://schemas.microsoft.com/office/drawing/2015/10/21/chartex" xmlns:cx3="http://schemas.microsoft.com/office/drawing/2016/5/9/chartex" xmlns:cx4="http://schemas.microsoft.com/office/drawing/2016/5/10/chartex" xmlns:cx5="http://schemas.microsoft.com/office/drawing/2016/5/11/chartex" xmlns:cx6="http://schemas.microsoft.com/office/drawing/2016/5/12/chartex" xmlns:cx7="http://schemas.microsoft.com/office/drawing/2016/5/13/chartex" xmlns:cx8="http://schemas.microsoft.com/office/drawing/2016/5/14/chartex" xmlns:mc="http://schemas.openxmlformats.org/markup-compatibility/2006" xmlns:aink="http://schemas.microsoft.com/office/drawing/2016/ink" xmlns:am3d="http://schemas.microsoft.com/office/drawing/2017/model3d" xmlns:o="urn:schemas-microsoft-com:office:office" xmlns:r="http://schemas.openxmlformats.org/officeDocument/2006/relationships" xmlns:m="http://schemas.openxmlformats.org/officeDocument/2006/math" xmlns:v="urn:schemas-microsoft-com:vml" xmlns:wp14="http://schemas.microsoft.com/office/word/2010/wordprocessingDrawing" xmlns:wp="http://schemas.openxmlformats.org/drawingml/2006/wordprocessingDrawing" xmlns:w10="urn:schemas-microsoft-com:office:word" xmlns:w="http://schemas.openxmlformats.org/wordprocessingml/2006/main" xmlns:w14="http://schemas.microsoft.com/office/word/2010/wordml" xmlns:w15="http://schemas.microsoft.com/office/word/2012/wordml" xmlns:w16cex="http://schemas.microsoft.com/office/word/2018/wordml/cex" xmlns:w16cid="http://schemas.microsoft.com/office/word/2016/wordml/cid" xmlns:w16="http://schemas.microsoft.com/office/word/2018/wordml" xmlns:w16sdtdh="http://schemas.microsoft.com/office/word/2020/wordml/sdtdatahash" xmlns:w16se="http://schemas.microsoft.com/office/word/2015/wordml/symex" xmlns:wpg="http://schemas.microsoft.com/office/word/2010/wordprocessingGroup" xmlns:wpi="http://schemas.microsoft.com/office/word/2010/wordprocessingInk" xmlns:wne="http://schemas.microsoft.com/office/word/2006/wordml" xmlns:wps="http://schemas.microsoft.com/office/word/2010/wordprocessingShape" mc:Ignorable="w14 w15 w16se w16cid w16 w16cex w16sdtdh wp14">
+  <w:p>
+    <w:pPr>
+      <w:pStyle w:val="Footer"/>
+    </w:pPr>
+  </w:p>
+</w:ftr>
+</file>
+
+<file path=word/footer3.xml><?xml version="1.0" encoding="utf-8"?>
+<w:ftr xmlns:wpc="http://schemas.microsoft.com/office/word/2010/wordprocessingCanvas" xmlns:cx="http://schemas.microsoft.com/office/drawing/2014/chartex" xmlns:cx1="http://schemas.microsoft.com/office/drawing/2015/9/8/chartex" xmlns:cx2="http://schemas.microsoft.com/office/drawing/2015/10/21/chartex" xmlns:cx3="http://schemas.microsoft.com/office/drawing/2016/5/9/chartex" xmlns:cx4="http://schemas.microsoft.com/office/drawing/2016/5/10/chartex" xmlns:cx5="http://schemas.microsoft.com/office/drawing/2016/5/11/chartex" xmlns:cx6="http://schemas.microsoft.com/office/drawing/2016/5/12/chartex" xmlns:cx7="http://schemas.microsoft.com/office/drawing/2016/5/13/chartex" xmlns:cx8="http://schemas.microsoft.com/office/drawing/2016/5/14/chartex" xmlns:mc="http://schemas.openxmlformats.org/markup-compatibility/2006" xmlns:aink="http://schemas.microsoft.com/office/drawing/2016/ink" xmlns:am3d="http://schemas.microsoft.com/office/drawing/2017/model3d" xmlns:o="urn:schemas-microsoft-com:office:office" xmlns:r="http://schemas.openxmlformats.org/officeDocument/2006/relationships" xmlns:m="http://schemas.openxmlformats.org/officeDocument/2006/math" xmlns:v="urn:schemas-microsoft-com:vml" xmlns:wp14="http://schemas.microsoft.com/office/word/2010/wordprocessingDrawing" xmlns:wp="http://schemas.openxmlformats.org/drawingml/2006/wordprocessingDrawing" xmlns:w10="urn:schemas-microsoft-com:office:word" xmlns:w="http://schemas.openxmlformats.org/wordprocessingml/2006/main" xmlns:w14="http://schemas.microsoft.com/office/word/2010/wordml" xmlns:w15="http://schemas.microsoft.com/office/word/2012/wordml" xmlns:w16cex="http://schemas.microsoft.com/office/word/2018/wordml/cex" xmlns:w16cid="http://schemas.microsoft.com/office/word/2016/wordml/cid" xmlns:w16="http://schemas.microsoft.com/office/word/2018/wordml" xmlns:w16sdtdh="http://schemas.microsoft.com/office/word/2020/wordml/sdtdatahash" xmlns:w16se="http://schemas.microsoft.com/office/word/2015/wordml/symex" xmlns:wpg="http://schemas.microsoft.com/office/word/2010/wordprocessingGroup" xmlns:wpi="http://schemas.microsoft.com/office/word/2010/wordprocessingInk" xmlns:wne="http://schemas.microsoft.com/office/word/2006/wordml" xmlns:wps="http://schemas.microsoft.com/office/word/2010/wordprocessingShape" mc:Ignorable="w14 w15 w16se w16cid w16 w16cex w16sdtdh wp14">
+  <w:p>
+    <w:pPr>
+      <w:pStyle w:val="Footer"/>
+    </w:pPr>
+  </w:p>
+</w:ftr>
+</file>
+
 <file path=word/footnotes.xml><?xml version="1.0" encoding="utf-8"?>
-<w:footnotes xmlns:wpc="http://schemas.microsoft.com/office/word/2010/wordprocessingCanvas" xmlns:cx="http://schemas.microsoft.com/office/drawing/2014/chartex" xmlns:cx1="http://schemas.microsoft.com/office/drawing/2015/9/8/chartex" xmlns:cx2="http://schemas.microsoft.com/office/drawing/2015/10/21/chartex" xmlns:cx3="http://schemas.microsoft.com/office/drawing/2016/5/9/chartex" xmlns:cx4="http://schemas.microsoft.com/office/drawing/2016/5/10/chartex" xmlns:cx5="http://schemas.microsoft.com/office/drawing/2016/5/11/chartex" xmlns:cx6="http://schemas.microsoft.com/office/drawing/2016/5/12/chartex" xmlns:cx7="http://schemas.microsoft.com/office/drawing/2016/5/13/chartex" xmlns:cx8="http://schemas.microsoft.com/office/drawing/2016/5/14/chartex" xmlns:mc="http://schemas.openxmlformats.org/markup-compatibility/2006" xmlns:aink="http://schemas.microsoft.com/office/drawing/2016/ink" xmlns:am3d="http://schemas.microsoft.com/office/drawing/2017/model3d" xmlns:o="urn:schemas-microsoft-com:office:office" xmlns:oel="http://schemas.microsoft.com/office/2019/extlst" xmlns:r="http://schemas.openxmlformats.org/officeDocument/2006/relationships" xmlns:m="http://schemas.openxmlformats.org/officeDocument/2006/math" xmlns:v="urn:schemas-microsoft-com:vml" xmlns:wp14="http://schemas.microsoft.com/office/word/2010/wordprocessingDrawing" xmlns:wp="http://schemas.openxmlformats.org/drawingml/2006/wordprocessingDrawing" xmlns:w10="urn:schemas-microsoft-com:office:word" xmlns:w="http://schemas.openxmlformats.org/wordprocessingml/2006/main" xmlns:w14="http://schemas.microsoft.com/office/word/2010/wordml" xmlns:w15="http://schemas.microsoft.com/office/word/2012/wordml" xmlns:w16cex="http://schemas.microsoft.com/office/word/2018/wordml/cex" xmlns:w16cid="http://schemas.microsoft.com/office/word/2016/wordml/cid" xmlns:w16="http://schemas.microsoft.com/office/word/2018/wordml" xmlns:w16sdtdh="http://schemas.microsoft.com/office/word/2020/wordml/sdtdatahash" xmlns:w16se="http://schemas.microsoft.com/office/word/2015/wordml/symex" xmlns:wpg="http://schemas.microsoft.com/office/word/2010/wordprocessingGroup" xmlns:wpi="http://schemas.microsoft.com/office/word/2010/wordprocessingInk" xmlns:wne="http://schemas.microsoft.com/office/word/2006/wordml" xmlns:wps="http://schemas.microsoft.com/office/word/2010/wordprocessingShape" mc:Ignorable="w14 w15 w16se w16cid w16 w16cex w16sdtdh wp14">
+<w:footnotes xmlns:wpc="http://schemas.microsoft.com/office/word/2010/wordprocessingCanvas" xmlns:cx="http://schemas.microsoft.com/office/drawing/2014/chartex" xmlns:cx1="http://schemas.microsoft.com/office/drawing/2015/9/8/chartex" xmlns:cx2="http://schemas.microsoft.com/office/drawing/2015/10/21/chartex" xmlns:cx3="http://schemas.microsoft.com/office/drawing/2016/5/9/chartex" xmlns:cx4="http://schemas.microsoft.com/office/drawing/2016/5/10/chartex" xmlns:cx5="http://schemas.microsoft.com/office/drawing/2016/5/11/chartex" xmlns:cx6="http://schemas.microsoft.com/office/drawing/2016/5/12/chartex" xmlns:cx7="http://schemas.microsoft.com/office/drawing/2016/5/13/chartex" xmlns:cx8="http://schemas.microsoft.com/office/drawing/2016/5/14/chartex" xmlns:mc="http://schemas.openxmlformats.org/markup-compatibility/2006" xmlns:aink="http://schemas.microsoft.com/office/drawing/2016/ink" xmlns:am3d="http://schemas.microsoft.com/office/drawing/2017/model3d" xmlns:o="urn:schemas-microsoft-com:office:office" xmlns:r="http://schemas.openxmlformats.org/officeDocument/2006/relationships" xmlns:m="http://schemas.openxmlformats.org/officeDocument/2006/math" xmlns:v="urn:schemas-microsoft-com:vml" xmlns:wp14="http://schemas.microsoft.com/office/word/2010/wordprocessingDrawing" xmlns:wp="http://schemas.openxmlformats.org/drawingml/2006/wordprocessingDrawing" xmlns:w10="urn:schemas-microsoft-com:office:word" xmlns:w="http://schemas.openxmlformats.org/wordprocessingml/2006/main" xmlns:w14="http://schemas.microsoft.com/office/word/2010/wordml" xmlns:w15="http://schemas.microsoft.com/office/word/2012/wordml" xmlns:w16cex="http://schemas.microsoft.com/office/word/2018/wordml/cex" xmlns:w16cid="http://schemas.microsoft.com/office/word/2016/wordml/cid" xmlns:w16="http://schemas.microsoft.com/office/word/2018/wordml" xmlns:w16sdtdh="http://schemas.microsoft.com/office/word/2020/wordml/sdtdatahash" xmlns:w16se="http://schemas.microsoft.com/office/word/2015/wordml/symex" xmlns:wpg="http://schemas.microsoft.com/office/word/2010/wordprocessingGroup" xmlns:wpi="http://schemas.microsoft.com/office/word/2010/wordprocessingInk" xmlns:wne="http://schemas.microsoft.com/office/word/2006/wordml" xmlns:wps="http://schemas.microsoft.com/office/word/2010/wordprocessingShape" mc:Ignorable="w14 w15 w16se w16cid w16 w16cex w16sdtdh wp14">
   <w:footnote w:type="separator" w:id="-1">
     <w:p>
       <w:pPr>
@@ -1731,8 +1889,154 @@
 </w:footnotes>
 </file>
 
+<file path=word/header1.xml><?xml version="1.0" encoding="utf-8"?>
+<w:hdr xmlns:wpc="http://schemas.microsoft.com/office/word/2010/wordprocessingCanvas" xmlns:cx="http://schemas.microsoft.com/office/drawing/2014/chartex" xmlns:cx1="http://schemas.microsoft.com/office/drawing/2015/9/8/chartex" xmlns:cx2="http://schemas.microsoft.com/office/drawing/2015/10/21/chartex" xmlns:cx3="http://schemas.microsoft.com/office/drawing/2016/5/9/chartex" xmlns:cx4="http://schemas.microsoft.com/office/drawing/2016/5/10/chartex" xmlns:cx5="http://schemas.microsoft.com/office/drawing/2016/5/11/chartex" xmlns:cx6="http://schemas.microsoft.com/office/drawing/2016/5/12/chartex" xmlns:cx7="http://schemas.microsoft.com/office/drawing/2016/5/13/chartex" xmlns:cx8="http://schemas.microsoft.com/office/drawing/2016/5/14/chartex" xmlns:mc="http://schemas.openxmlformats.org/markup-compatibility/2006" xmlns:aink="http://schemas.microsoft.com/office/drawing/2016/ink" xmlns:am3d="http://schemas.microsoft.com/office/drawing/2017/model3d" xmlns:o="urn:schemas-microsoft-com:office:office" xmlns:r="http://schemas.openxmlformats.org/officeDocument/2006/relationships" xmlns:m="http://schemas.openxmlformats.org/officeDocument/2006/math" xmlns:v="urn:schemas-microsoft-com:vml" xmlns:wp14="http://schemas.microsoft.com/office/word/2010/wordprocessingDrawing" xmlns:wp="http://schemas.openxmlformats.org/drawingml/2006/wordprocessingDrawing" xmlns:w10="urn:schemas-microsoft-com:office:word" xmlns:w="http://schemas.openxmlformats.org/wordprocessingml/2006/main" xmlns:w14="http://schemas.microsoft.com/office/word/2010/wordml" xmlns:w15="http://schemas.microsoft.com/office/word/2012/wordml" xmlns:w16cex="http://schemas.microsoft.com/office/word/2018/wordml/cex" xmlns:w16cid="http://schemas.microsoft.com/office/word/2016/wordml/cid" xmlns:w16="http://schemas.microsoft.com/office/word/2018/wordml" xmlns:w16sdtdh="http://schemas.microsoft.com/office/word/2020/wordml/sdtdatahash" xmlns:w16se="http://schemas.microsoft.com/office/word/2015/wordml/symex" xmlns:wpg="http://schemas.microsoft.com/office/word/2010/wordprocessingGroup" xmlns:wpi="http://schemas.microsoft.com/office/word/2010/wordprocessingInk" xmlns:wne="http://schemas.microsoft.com/office/word/2006/wordml" xmlns:wps="http://schemas.microsoft.com/office/word/2010/wordprocessingShape" mc:Ignorable="w14 w15 w16se w16cid w16 w16cex w16sdtdh wp14">
+  <w:p>
+    <w:pPr>
+      <w:pStyle w:val="Header"/>
+    </w:pPr>
+  </w:p>
+</w:hdr>
+</file>
+
+<file path=word/header2.xml><?xml version="1.0" encoding="utf-8"?>
+<w:hdr xmlns:wpc="http://schemas.microsoft.com/office/word/2010/wordprocessingCanvas" xmlns:cx="http://schemas.microsoft.com/office/drawing/2014/chartex" xmlns:cx1="http://schemas.microsoft.com/office/drawing/2015/9/8/chartex" xmlns:cx2="http://schemas.microsoft.com/office/drawing/2015/10/21/chartex" xmlns:cx3="http://schemas.microsoft.com/office/drawing/2016/5/9/chartex" xmlns:cx4="http://schemas.microsoft.com/office/drawing/2016/5/10/chartex" xmlns:cx5="http://schemas.microsoft.com/office/drawing/2016/5/11/chartex" xmlns:cx6="http://schemas.microsoft.com/office/drawing/2016/5/12/chartex" xmlns:cx7="http://schemas.microsoft.com/office/drawing/2016/5/13/chartex" xmlns:cx8="http://schemas.microsoft.com/office/drawing/2016/5/14/chartex" xmlns:mc="http://schemas.openxmlformats.org/markup-compatibility/2006" xmlns:aink="http://schemas.microsoft.com/office/drawing/2016/ink" xmlns:am3d="http://schemas.microsoft.com/office/drawing/2017/model3d" xmlns:o="urn:schemas-microsoft-com:office:office" xmlns:r="http://schemas.openxmlformats.org/officeDocument/2006/relationships" xmlns:m="http://schemas.openxmlformats.org/officeDocument/2006/math" xmlns:v="urn:schemas-microsoft-com:vml" xmlns:wp14="http://schemas.microsoft.com/office/word/2010/wordprocessingDrawing" xmlns:wp="http://schemas.openxmlformats.org/drawingml/2006/wordprocessingDrawing" xmlns:w10="urn:schemas-microsoft-com:office:word" xmlns:w="http://schemas.openxmlformats.org/wordprocessingml/2006/main" xmlns:w14="http://schemas.microsoft.com/office/word/2010/wordml" xmlns:w15="http://schemas.microsoft.com/office/word/2012/wordml" xmlns:w16cex="http://schemas.microsoft.com/office/word/2018/wordml/cex" xmlns:w16cid="http://schemas.microsoft.com/office/word/2016/wordml/cid" xmlns:w16="http://schemas.microsoft.com/office/word/2018/wordml" xmlns:w16sdtdh="http://schemas.microsoft.com/office/word/2020/wordml/sdtdatahash" xmlns:w16se="http://schemas.microsoft.com/office/word/2015/wordml/symex" xmlns:wpg="http://schemas.microsoft.com/office/word/2010/wordprocessingGroup" xmlns:wpi="http://schemas.microsoft.com/office/word/2010/wordprocessingInk" xmlns:wne="http://schemas.microsoft.com/office/word/2006/wordml" xmlns:wps="http://schemas.microsoft.com/office/word/2010/wordprocessingShape" mc:Ignorable="w14 w15 w16se w16cid w16 w16cex w16sdtdh wp14">
+  <w:p>
+    <w:pPr>
+      <w:pStyle w:val="Header"/>
+    </w:pPr>
+    <w:r>
+      <w:rPr>
+        <w:noProof/>
+      </w:rPr>
+      <mc:AlternateContent>
+        <mc:Choice Requires="wps">
+          <w:drawing>
+            <wp:anchor distT="0" distB="0" distL="114300" distR="114300" simplePos="0" relativeHeight="251659264" behindDoc="0" locked="0" layoutInCell="0" allowOverlap="1" wp14:anchorId="3E8F93AB" wp14:editId="0F65F9CF">
+              <wp:simplePos x="0" y="0"/>
+              <wp:positionH relativeFrom="page">
+                <wp:posOffset>0</wp:posOffset>
+              </wp:positionH>
+              <wp:positionV relativeFrom="page">
+                <wp:posOffset>190500</wp:posOffset>
+              </wp:positionV>
+              <wp:extent cx="7772400" cy="273050"/>
+              <wp:effectExtent l="0" t="0" r="0" b="12700"/>
+              <wp:wrapNone/>
+              <wp:docPr id="1" name="MSIPCMbf5a45bbbaefd945eab6c158" descr="{&quot;HashCode&quot;:810590895,&quot;Height&quot;:792.0,&quot;Width&quot;:612.0,&quot;Placement&quot;:&quot;Header&quot;,&quot;Index&quot;:&quot;Primary&quot;,&quot;Section&quot;:1,&quot;Top&quot;:0.0,&quot;Left&quot;:0.0}"/>
+              <wp:cNvGraphicFramePr/>
+              <a:graphic xmlns:a="http://schemas.openxmlformats.org/drawingml/2006/main">
+                <a:graphicData uri="http://schemas.microsoft.com/office/word/2010/wordprocessingShape">
+                  <wps:wsp>
+                    <wps:cNvSpPr txBox="1"/>
+                    <wps:spPr>
+                      <a:xfrm>
+                        <a:off x="0" y="0"/>
+                        <a:ext cx="7772400" cy="273050"/>
+                      </a:xfrm>
+                      <a:prstGeom prst="rect">
+                        <a:avLst/>
+                      </a:prstGeom>
+                      <a:noFill/>
+                      <a:ln w="6350">
+                        <a:noFill/>
+                      </a:ln>
+                      <a:extLst>
+                        <a:ext uri="{91240B29-F687-4F45-9708-019B960494DF}">
+                          <a14:hiddenLine xmlns:a14="http://schemas.microsoft.com/office/drawing/2010/main" w="6350">
+                            <a:solidFill>
+                              <a:prstClr val="black"/>
+                            </a:solidFill>
+                          </a14:hiddenLine>
+                        </a:ext>
+                      </a:extLst>
+                    </wps:spPr>
+                    <wps:txbx>
+                      <w:txbxContent>
+                        <w:p>
+                          <w:pPr>
+                            <w:spacing w:after="0"/>
+                            <w:rPr>
+                              <w:rFonts w:ascii="Calibri" w:hAnsi="Calibri" w:cs="Calibri"/>
+                              <w:color w:val="000000"/>
+                              <w:sz w:val="22"/>
+                            </w:rPr>
+                          </w:pPr>
+                          <w:r>
+                            <w:rPr>
+                              <w:rFonts w:ascii="Calibri" w:hAnsi="Calibri" w:cs="Calibri"/>
+                              <w:color w:val="000000"/>
+                              <w:sz w:val="22"/>
+                            </w:rPr>
+                            <w:t>PERSONAL/NONWORK // EXTERNAL</w:t>
+                          </w:r>
+                        </w:p>
+                      </w:txbxContent>
+                    </wps:txbx>
+                    <wps:bodyPr rot="0" spcFirstLastPara="0" vertOverflow="overflow" horzOverflow="overflow" vert="horz" wrap="square" lIns="254000" tIns="0" rIns="91440" bIns="0" numCol="1" spcCol="0" rtlCol="0" fromWordArt="0" anchor="t" anchorCtr="0" forceAA="0" compatLnSpc="1">
+                      <a:prstTxWarp prst="textNoShape">
+                        <a:avLst/>
+                      </a:prstTxWarp>
+                      <a:noAutofit/>
+                    </wps:bodyPr>
+                  </wps:wsp>
+                </a:graphicData>
+              </a:graphic>
+            </wp:anchor>
+          </w:drawing>
+        </mc:Choice>
+        <mc:Fallback>
+          <w:pict>
+            <v:shapetype w14:anchorId="3E8F93AB" id="_x0000_t202" coordsize="21600,21600" o:spt="202" path="m,l,21600r21600,l21600,xe">
+              <v:stroke joinstyle="miter"/>
+              <v:path gradientshapeok="t" o:connecttype="rect"/>
+            </v:shapetype>
+            <v:shape id="MSIPCMbf5a45bbbaefd945eab6c158" o:spid="_x0000_s1026" type="#_x0000_t202" alt="{&quot;HashCode&quot;:810590895,&quot;Height&quot;:792.0,&quot;Width&quot;:612.0,&quot;Placement&quot;:&quot;Header&quot;,&quot;Index&quot;:&quot;Primary&quot;,&quot;Section&quot;:1,&quot;Top&quot;:0.0,&quot;Left&quot;:0.0}" style="position:absolute;margin-left:0;margin-top:15pt;width:612pt;height:21.5pt;z-index:251659264;visibility:visible;mso-wrap-style:square;mso-wrap-distance-left:9pt;mso-wrap-distance-top:0;mso-wrap-distance-right:9pt;mso-wrap-distance-bottom:0;mso-position-horizontal:absolute;mso-position-horizontal-relative:page;mso-position-vertical:absolute;mso-position-vertical-relative:page;v-text-anchor:top" o:gfxdata="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" o:allowincell="f" filled="f" stroked="f" strokeweight=".5pt">
+              <v:fill o:detectmouseclick="t"/>
+              <v:textbox inset="20pt,0,,0">
+                <w:txbxContent>
+                  <w:p>
+                    <w:pPr>
+                      <w:spacing w:after="0"/>
+                      <w:rPr>
+                        <w:rFonts w:ascii="Calibri" w:hAnsi="Calibri" w:cs="Calibri"/>
+                        <w:color w:val="000000"/>
+                        <w:sz w:val="22"/>
+                      </w:rPr>
+                    </w:pPr>
+                    <w:r>
+                      <w:rPr>
+                        <w:rFonts w:ascii="Calibri" w:hAnsi="Calibri" w:cs="Calibri"/>
+                        <w:color w:val="000000"/>
+                        <w:sz w:val="22"/>
+                      </w:rPr>
+                      <w:t>PERSONAL/NONWORK // EXTERNAL</w:t>
+                    </w:r>
+                  </w:p>
+                </w:txbxContent>
+              </v:textbox>
+              <w10:wrap anchorx="page" anchory="page"/>
+            </v:shape>
+          </w:pict>
+        </mc:Fallback>
+      </mc:AlternateContent>
+    </w:r>
+  </w:p>
+</w:hdr>
+</file>
+
+<file path=word/header3.xml><?xml version="1.0" encoding="utf-8"?>
+<w:hdr xmlns:wpc="http://schemas.microsoft.com/office/word/2010/wordprocessingCanvas" xmlns:cx="http://schemas.microsoft.com/office/drawing/2014/chartex" xmlns:cx1="http://schemas.microsoft.com/office/drawing/2015/9/8/chartex" xmlns:cx2="http://schemas.microsoft.com/office/drawing/2015/10/21/chartex" xmlns:cx3="http://schemas.microsoft.com/office/drawing/2016/5/9/chartex" xmlns:cx4="http://schemas.microsoft.com/office/drawing/2016/5/10/chartex" xmlns:cx5="http://schemas.microsoft.com/office/drawing/2016/5/11/chartex" xmlns:cx6="http://schemas.microsoft.com/office/drawing/2016/5/12/chartex" xmlns:cx7="http://schemas.microsoft.com/office/drawing/2016/5/13/chartex" xmlns:cx8="http://schemas.microsoft.com/office/drawing/2016/5/14/chartex" xmlns:mc="http://schemas.openxmlformats.org/markup-compatibility/2006" xmlns:aink="http://schemas.microsoft.com/office/drawing/2016/ink" xmlns:am3d="http://schemas.microsoft.com/office/drawing/2017/model3d" xmlns:o="urn:schemas-microsoft-com:office:office" xmlns:r="http://schemas.openxmlformats.org/officeDocument/2006/relationships" xmlns:m="http://schemas.openxmlformats.org/officeDocument/2006/math" xmlns:v="urn:schemas-microsoft-com:vml" xmlns:wp14="http://schemas.microsoft.com/office/word/2010/wordprocessingDrawing" xmlns:wp="http://schemas.openxmlformats.org/drawingml/2006/wordprocessingDrawing" xmlns:w10="urn:schemas-microsoft-com:office:word" xmlns:w="http://schemas.openxmlformats.org/wordprocessingml/2006/main" xmlns:w14="http://schemas.microsoft.com/office/word/2010/wordml" xmlns:w15="http://schemas.microsoft.com/office/word/2012/wordml" xmlns:w16cex="http://schemas.microsoft.com/office/word/2018/wordml/cex" xmlns:w16cid="http://schemas.microsoft.com/office/word/2016/wordml/cid" xmlns:w16="http://schemas.microsoft.com/office/word/2018/wordml" xmlns:w16sdtdh="http://schemas.microsoft.com/office/word/2020/wordml/sdtdatahash" xmlns:w16se="http://schemas.microsoft.com/office/word/2015/wordml/symex" xmlns:wpg="http://schemas.microsoft.com/office/word/2010/wordprocessingGroup" xmlns:wpi="http://schemas.microsoft.com/office/word/2010/wordprocessingInk" xmlns:wne="http://schemas.microsoft.com/office/word/2006/wordml" xmlns:wps="http://schemas.microsoft.com/office/word/2010/wordprocessingShape" mc:Ignorable="w14 w15 w16se w16cid w16 w16cex w16sdtdh wp14">
+  <w:p>
+    <w:pPr>
+      <w:pStyle w:val="Header"/>
+    </w:pPr>
+  </w:p>
+</w:hdr>
+</file>
+
 <file path=word/numbering.xml><?xml version="1.0" encoding="utf-8"?>
-<w:numbering xmlns:wpc="http://schemas.microsoft.com/office/word/2010/wordprocessingCanvas" xmlns:cx="http://schemas.microsoft.com/office/drawing/2014/chartex" xmlns:cx1="http://schemas.microsoft.com/office/drawing/2015/9/8/chartex" xmlns:cx2="http://schemas.microsoft.com/office/drawing/2015/10/21/chartex" xmlns:cx3="http://schemas.microsoft.com/office/drawing/2016/5/9/chartex" xmlns:cx4="http://schemas.microsoft.com/office/drawing/2016/5/10/chartex" xmlns:cx5="http://schemas.microsoft.com/office/drawing/2016/5/11/chartex" xmlns:cx6="http://schemas.microsoft.com/office/drawing/2016/5/12/chartex" xmlns:cx7="http://schemas.microsoft.com/office/drawing/2016/5/13/chartex" xmlns:cx8="http://schemas.microsoft.com/office/drawing/2016/5/14/chartex" xmlns:mc="http://schemas.openxmlformats.org/markup-compatibility/2006" xmlns:aink="http://schemas.microsoft.com/office/drawing/2016/ink" xmlns:am3d="http://schemas.microsoft.com/office/drawing/2017/model3d" xmlns:o="urn:schemas-microsoft-com:office:office" xmlns:oel="http://schemas.microsoft.com/office/2019/extlst" xmlns:r="http://schemas.openxmlformats.org/officeDocument/2006/relationships" xmlns:m="http://schemas.openxmlformats.org/officeDocument/2006/math" xmlns:v="urn:schemas-microsoft-com:vml" xmlns:wp14="http://schemas.microsoft.com/office/word/2010/wordprocessingDrawing" xmlns:wp="http://schemas.openxmlformats.org/drawingml/2006/wordprocessingDrawing" xmlns:w10="urn:schemas-microsoft-com:office:word" xmlns:w="http://schemas.openxmlformats.org/wordprocessingml/2006/main" xmlns:w14="http://schemas.microsoft.com/office/word/2010/wordml" xmlns:w15="http://schemas.microsoft.com/office/word/2012/wordml" xmlns:w16cex="http://schemas.microsoft.com/office/word/2018/wordml/cex" xmlns:w16cid="http://schemas.microsoft.com/office/word/2016/wordml/cid" xmlns:w16="http://schemas.microsoft.com/office/word/2018/wordml" xmlns:w16sdtdh="http://schemas.microsoft.com/office/word/2020/wordml/sdtdatahash" xmlns:w16se="http://schemas.microsoft.com/office/word/2015/wordml/symex" xmlns:wpg="http://schemas.microsoft.com/office/word/2010/wordprocessingGroup" xmlns:wpi="http://schemas.microsoft.com/office/word/2010/wordprocessingInk" xmlns:wne="http://schemas.microsoft.com/office/word/2006/wordml" xmlns:wps="http://schemas.microsoft.com/office/word/2010/wordprocessingShape" mc:Ignorable="w14 w15 w16se w16cid w16 w16cex w16sdtdh wp14">
+<w:numbering xmlns:wpc="http://schemas.microsoft.com/office/word/2010/wordprocessingCanvas" xmlns:cx="http://schemas.microsoft.com/office/drawing/2014/chartex" xmlns:cx1="http://schemas.microsoft.com/office/drawing/2015/9/8/chartex" xmlns:cx2="http://schemas.microsoft.com/office/drawing/2015/10/21/chartex" xmlns:cx3="http://schemas.microsoft.com/office/drawing/2016/5/9/chartex" xmlns:cx4="http://schemas.microsoft.com/office/drawing/2016/5/10/chartex" xmlns:cx5="http://schemas.microsoft.com/office/drawing/2016/5/11/chartex" xmlns:cx6="http://schemas.microsoft.com/office/drawing/2016/5/12/chartex" xmlns:cx7="http://schemas.microsoft.com/office/drawing/2016/5/13/chartex" xmlns:cx8="http://schemas.microsoft.com/office/drawing/2016/5/14/chartex" xmlns:mc="http://schemas.openxmlformats.org/markup-compatibility/2006" xmlns:aink="http://schemas.microsoft.com/office/drawing/2016/ink" xmlns:am3d="http://schemas.microsoft.com/office/drawing/2017/model3d" xmlns:o="urn:schemas-microsoft-com:office:office" xmlns:r="http://schemas.openxmlformats.org/officeDocument/2006/relationships" xmlns:m="http://schemas.openxmlformats.org/officeDocument/2006/math" xmlns:v="urn:schemas-microsoft-com:vml" xmlns:wp14="http://schemas.microsoft.com/office/word/2010/wordprocessingDrawing" xmlns:wp="http://schemas.openxmlformats.org/drawingml/2006/wordprocessingDrawing" xmlns:w10="urn:schemas-microsoft-com:office:word" xmlns:w="http://schemas.openxmlformats.org/wordprocessingml/2006/main" xmlns:w14="http://schemas.microsoft.com/office/word/2010/wordml" xmlns:w15="http://schemas.microsoft.com/office/word/2012/wordml" xmlns:w16cex="http://schemas.microsoft.com/office/word/2018/wordml/cex" xmlns:w16cid="http://schemas.microsoft.com/office/word/2016/wordml/cid" xmlns:w16="http://schemas.microsoft.com/office/word/2018/wordml" xmlns:w16sdtdh="http://schemas.microsoft.com/office/word/2020/wordml/sdtdatahash" xmlns:w16se="http://schemas.microsoft.com/office/word/2015/wordml/symex" xmlns:wpg="http://schemas.microsoft.com/office/word/2010/wordprocessingGroup" xmlns:wpi="http://schemas.microsoft.com/office/word/2010/wordprocessingInk" xmlns:wne="http://schemas.microsoft.com/office/word/2006/wordml" xmlns:wps="http://schemas.microsoft.com/office/word/2010/wordprocessingShape" mc:Ignorable="w14 w15 w16se w16cid w16 w16cex w16sdtdh wp14">
   <w:abstractNum w:abstractNumId="0" w15:restartNumberingAfterBreak="0">
     <w:nsid w:val="454A63CD"/>
     <w:multiLevelType w:val="hybridMultilevel"/>
@@ -1935,10 +2239,10 @@
       </w:pPr>
     </w:lvl>
   </w:abstractNum>
-  <w:num w:numId="1" w16cid:durableId="763496906">
+  <w:num w:numId="1">
     <w:abstractNumId w:val="1"/>
   </w:num>
-  <w:num w:numId="2" w16cid:durableId="2077389973">
+  <w:num w:numId="2">
     <w:abstractNumId w:val="0"/>
   </w:num>
 </w:numbering>

</xml_diff>